<commit_message>
updated Project charter and project management plan
</commit_message>
<xml_diff>
--- a/ProjectDocuments/00_Initiating/00_Project_Charter.docx
+++ b/ProjectDocuments/00_Initiating/00_Project_Charter.docx
@@ -526,6 +526,12 @@
         <w:rPr>
           <w:rFonts w:asciiTheme="minorHAnsi" w:eastAsia="Times New Roman" w:hAnsiTheme="minorHAnsi" w:cs="Times New Roman"/>
         </w:rPr>
+        <w:t xml:space="preserve"> </w:t>
+      </w:r>
+      <w:r>
+        <w:rPr>
+          <w:rFonts w:asciiTheme="minorHAnsi" w:eastAsia="Times New Roman" w:hAnsiTheme="minorHAnsi" w:cs="Times New Roman"/>
+        </w:rPr>
         <w:fldChar w:fldCharType="begin"/>
       </w:r>
       <w:r>
@@ -543,13 +549,6 @@
     </w:p>
     <w:sdt>
       <w:sdtPr>
-        <w:id w:val="71734110"/>
-        <w:docPartObj>
-          <w:docPartGallery w:val="Table of Contents"/>
-          <w:docPartUnique/>
-        </w:docPartObj>
-      </w:sdtPr>
-      <w:sdtEndPr>
         <w:rPr>
           <w:rFonts w:ascii="Arial" w:eastAsia="MS Mincho" w:hAnsi="Arial" w:cs="Arial"/>
           <w:b w:val="0"/>
@@ -559,7 +558,12 @@
           <w:szCs w:val="20"/>
           <w:lang w:val="en-GB" w:eastAsia="en-GB"/>
         </w:rPr>
-      </w:sdtEndPr>
+        <w:id w:val="71734110"/>
+        <w:docPartObj>
+          <w:docPartGallery w:val="Table of Contents"/>
+          <w:docPartUnique/>
+        </w:docPartObj>
+      </w:sdtPr>
       <w:sdtContent>
         <w:p>
           <w:pPr>
@@ -4373,7 +4377,7 @@
                         <a:blip r:embed="rId1">
                           <a:extLst>
                             <a:ext uri="{28A0092B-C50C-407E-A947-70E740481C1C}">
-                              <a14:useLocalDpi xmlns="" xmlns:wpc="http://schemas.microsoft.com/office/word/2010/wordprocessingCanvas" xmlns:cx="http://schemas.microsoft.com/office/drawing/2014/chartex" xmlns:cx1="http://schemas.microsoft.com/office/drawing/2015/9/8/chartex" xmlns:mc="http://schemas.openxmlformats.org/markup-compatibility/2006" xmlns:o="urn:schemas-microsoft-com:office:office" xmlns:v="urn:schemas-microsoft-com:vml" xmlns:wp14="http://schemas.microsoft.com/office/word/2010/wordprocessingDrawing" xmlns:w10="urn:schemas-microsoft-com:office:word" xmlns:w="http://schemas.openxmlformats.org/wordprocessingml/2006/main" xmlns:w14="http://schemas.microsoft.com/office/word/2010/wordml" xmlns:w15="http://schemas.microsoft.com/office/word/2012/wordml" xmlns:w16se="http://schemas.microsoft.com/office/word/2015/wordml/symex" xmlns:wpg="http://schemas.microsoft.com/office/word/2010/wordprocessingGroup" xmlns:wpi="http://schemas.microsoft.com/office/word/2010/wordprocessingInk" xmlns:wps="http://schemas.microsoft.com/office/word/2010/wordprocessingShape" xmlns:a14="http://schemas.microsoft.com/office/drawing/2010/main" val="0"/>
+                              <a14:useLocalDpi xmlns:a14="http://schemas.microsoft.com/office/drawing/2010/main" xmlns:wps="http://schemas.microsoft.com/office/word/2010/wordprocessingShape" xmlns:wpi="http://schemas.microsoft.com/office/word/2010/wordprocessingInk" xmlns:wpg="http://schemas.microsoft.com/office/word/2010/wordprocessingGroup" xmlns:w16se="http://schemas.microsoft.com/office/word/2015/wordml/symex" xmlns:w15="http://schemas.microsoft.com/office/word/2012/wordml" xmlns:w14="http://schemas.microsoft.com/office/word/2010/wordml" xmlns:w="http://schemas.openxmlformats.org/wordprocessingml/2006/main" xmlns:w10="urn:schemas-microsoft-com:office:word" xmlns:wp14="http://schemas.microsoft.com/office/word/2010/wordprocessingDrawing" xmlns:v="urn:schemas-microsoft-com:vml" xmlns:o="urn:schemas-microsoft-com:office:office" xmlns:mc="http://schemas.openxmlformats.org/markup-compatibility/2006" xmlns:cx1="http://schemas.microsoft.com/office/drawing/2015/9/8/chartex" xmlns:cx="http://schemas.microsoft.com/office/drawing/2014/chartex" xmlns:wpc="http://schemas.microsoft.com/office/word/2010/wordprocessingCanvas" xmlns="" val="0"/>
                             </a:ext>
                           </a:extLst>
                         </a:blip>
@@ -9114,7 +9118,7 @@
 </file>
 
 <file path=customXml/itemProps1.xml><?xml version="1.0" encoding="utf-8"?>
-<ds:datastoreItem xmlns:ds="http://schemas.openxmlformats.org/officeDocument/2006/customXml" ds:itemID="{D2E645E3-9966-40F1-A356-01FC867080C3}">
+<ds:datastoreItem xmlns:ds="http://schemas.openxmlformats.org/officeDocument/2006/customXml" ds:itemID="{33F227B4-A062-4341-94C4-FB16CBF7142E}">
   <ds:schemaRefs>
     <ds:schemaRef ds:uri="http://schemas.openxmlformats.org/officeDocument/2006/bibliography"/>
   </ds:schemaRefs>

</xml_diff>

<commit_message>
updated "NTT Address" on the first page
</commit_message>
<xml_diff>
--- a/ProjectDocuments/00_Initiating/00_Project_Charter.docx
+++ b/ProjectDocuments/00_Initiating/00_Project_Charter.docx
@@ -249,7 +249,7 @@
           <w:sz w:val="28"/>
           <w:szCs w:val="28"/>
         </w:rPr>
-        <w:t>Cluj Napoca</w:t>
+        <w:t>Cluj Napoca City, 400158</w:t>
       </w:r>
     </w:p>
     <w:p>
@@ -262,24 +262,28 @@
           <w:szCs w:val="28"/>
         </w:rPr>
       </w:pPr>
-      <w:r>
+    </w:p>
+    <w:p>
+      <w:pPr>
+        <w:jc w:val="center"/>
         <w:rPr>
           <w:b/>
           <w:smallCaps/>
           <w:sz w:val="28"/>
           <w:szCs w:val="28"/>
         </w:rPr>
-        <w:t xml:space="preserve">City, State </w:t>
-      </w:r>
-      <w:r>
+      </w:pPr>
+    </w:p>
+    <w:p>
+      <w:pPr>
+        <w:jc w:val="center"/>
         <w:rPr>
           <w:b/>
           <w:smallCaps/>
           <w:sz w:val="28"/>
           <w:szCs w:val="28"/>
         </w:rPr>
-        <w:t>400158</w:t>
-      </w:r>
+      </w:pPr>
     </w:p>
     <w:p>
       <w:pPr>
@@ -445,21 +449,18 @@
           <w:szCs w:val="28"/>
         </w:rPr>
       </w:pPr>
-    </w:p>
-    <w:p>
-      <w:pPr>
-        <w:jc w:val="center"/>
+      <w:r>
         <w:rPr>
           <w:b/>
           <w:smallCaps/>
           <w:sz w:val="28"/>
           <w:szCs w:val="28"/>
         </w:rPr>
-      </w:pPr>
-    </w:p>
-    <w:p>
-      <w:pPr>
-        <w:jc w:val="center"/>
+        <w:t>2019</w:t>
+      </w:r>
+    </w:p>
+    <w:p>
+      <w:pPr>
         <w:rPr>
           <w:b/>
           <w:smallCaps/>
@@ -467,44 +468,13 @@
           <w:szCs w:val="28"/>
         </w:rPr>
       </w:pPr>
-    </w:p>
-    <w:p>
-      <w:pPr>
-        <w:jc w:val="center"/>
+      <w:r>
         <w:rPr>
           <w:b/>
           <w:smallCaps/>
           <w:sz w:val="28"/>
           <w:szCs w:val="28"/>
         </w:rPr>
-      </w:pPr>
-      <w:r>
-        <w:rPr>
-          <w:b/>
-          <w:smallCaps/>
-          <w:sz w:val="28"/>
-          <w:szCs w:val="28"/>
-        </w:rPr>
-        <w:t>2019</w:t>
-      </w:r>
-    </w:p>
-    <w:p>
-      <w:pPr>
-        <w:rPr>
-          <w:b/>
-          <w:smallCaps/>
-          <w:sz w:val="28"/>
-          <w:szCs w:val="28"/>
-        </w:rPr>
-      </w:pPr>
-      <w:r>
-        <w:rPr>
-          <w:b/>
-          <w:smallCaps/>
-          <w:sz w:val="28"/>
-          <w:szCs w:val="28"/>
-        </w:rPr>
-        <w:lastRenderedPageBreak/>
         <w:t>Table of Contents</w:t>
       </w:r>
     </w:p>
@@ -526,6 +496,7 @@
         <w:rPr>
           <w:rFonts w:asciiTheme="minorHAnsi" w:eastAsia="Times New Roman" w:hAnsiTheme="minorHAnsi" w:cs="Times New Roman"/>
         </w:rPr>
+        <w:lastRenderedPageBreak/>
         <w:t xml:space="preserve"> </w:t>
       </w:r>
       <w:r>
@@ -4377,7 +4348,7 @@
                         <a:blip r:embed="rId1">
                           <a:extLst>
                             <a:ext uri="{28A0092B-C50C-407E-A947-70E740481C1C}">
-                              <a14:useLocalDpi xmlns:a14="http://schemas.microsoft.com/office/drawing/2010/main" xmlns:wps="http://schemas.microsoft.com/office/word/2010/wordprocessingShape" xmlns:wpi="http://schemas.microsoft.com/office/word/2010/wordprocessingInk" xmlns:wpg="http://schemas.microsoft.com/office/word/2010/wordprocessingGroup" xmlns:w16se="http://schemas.microsoft.com/office/word/2015/wordml/symex" xmlns:w15="http://schemas.microsoft.com/office/word/2012/wordml" xmlns:w14="http://schemas.microsoft.com/office/word/2010/wordml" xmlns:w="http://schemas.openxmlformats.org/wordprocessingml/2006/main" xmlns:w10="urn:schemas-microsoft-com:office:word" xmlns:wp14="http://schemas.microsoft.com/office/word/2010/wordprocessingDrawing" xmlns:v="urn:schemas-microsoft-com:vml" xmlns:o="urn:schemas-microsoft-com:office:office" xmlns:mc="http://schemas.openxmlformats.org/markup-compatibility/2006" xmlns:cx1="http://schemas.microsoft.com/office/drawing/2015/9/8/chartex" xmlns:cx="http://schemas.microsoft.com/office/drawing/2014/chartex" xmlns:wpc="http://schemas.microsoft.com/office/word/2010/wordprocessingCanvas" xmlns="" val="0"/>
+                              <a14:useLocalDpi xmlns="" xmlns:wpc="http://schemas.microsoft.com/office/word/2010/wordprocessingCanvas" xmlns:cx="http://schemas.microsoft.com/office/drawing/2014/chartex" xmlns:cx1="http://schemas.microsoft.com/office/drawing/2015/9/8/chartex" xmlns:mc="http://schemas.openxmlformats.org/markup-compatibility/2006" xmlns:o="urn:schemas-microsoft-com:office:office" xmlns:v="urn:schemas-microsoft-com:vml" xmlns:wp14="http://schemas.microsoft.com/office/word/2010/wordprocessingDrawing" xmlns:w10="urn:schemas-microsoft-com:office:word" xmlns:w="http://schemas.openxmlformats.org/wordprocessingml/2006/main" xmlns:w14="http://schemas.microsoft.com/office/word/2010/wordml" xmlns:w15="http://schemas.microsoft.com/office/word/2012/wordml" xmlns:w16se="http://schemas.microsoft.com/office/word/2015/wordml/symex" xmlns:wpg="http://schemas.microsoft.com/office/word/2010/wordprocessingGroup" xmlns:wpi="http://schemas.microsoft.com/office/word/2010/wordprocessingInk" xmlns:wps="http://schemas.microsoft.com/office/word/2010/wordprocessingShape" xmlns:a14="http://schemas.microsoft.com/office/drawing/2010/main" val="0"/>
                             </a:ext>
                           </a:extLst>
                         </a:blip>
@@ -9118,7 +9089,7 @@
 </file>
 
 <file path=customXml/itemProps1.xml><?xml version="1.0" encoding="utf-8"?>
-<ds:datastoreItem xmlns:ds="http://schemas.openxmlformats.org/officeDocument/2006/customXml" ds:itemID="{33F227B4-A062-4341-94C4-FB16CBF7142E}">
+<ds:datastoreItem xmlns:ds="http://schemas.openxmlformats.org/officeDocument/2006/customXml" ds:itemID="{EF9880FE-503D-4CA0-B3A9-0293589A8210}">
   <ds:schemaRefs>
     <ds:schemaRef ds:uri="http://schemas.openxmlformats.org/officeDocument/2006/bibliography"/>
   </ds:schemaRefs>

</xml_diff>

<commit_message>
updated font and tables
</commit_message>
<xml_diff>
--- a/ProjectDocuments/00_Initiating/00_Project_Charter.docx
+++ b/ProjectDocuments/00_Initiating/00_Project_Charter.docx
@@ -485,1606 +485,1544 @@
           <w:tab w:val="right" w:leader="dot" w:pos="9350"/>
         </w:tabs>
         <w:rPr>
-          <w:rFonts w:asciiTheme="minorHAnsi" w:eastAsia="SimSun" w:hAnsiTheme="minorHAnsi"/>
+          <w:noProof/>
+        </w:rPr>
+      </w:pPr>
+      <w:r>
+        <w:rPr>
+          <w:rFonts w:asciiTheme="minorHAnsi" w:eastAsia="Times New Roman" w:hAnsiTheme="minorHAnsi" w:cs="Times New Roman"/>
+        </w:rPr>
+        <w:lastRenderedPageBreak/>
+        <w:t xml:space="preserve"> </w:t>
+      </w:r>
+      <w:r>
+        <w:rPr>
+          <w:rFonts w:asciiTheme="minorHAnsi" w:eastAsia="Times New Roman" w:hAnsiTheme="minorHAnsi" w:cs="Times New Roman"/>
+        </w:rPr>
+        <w:fldChar w:fldCharType="begin"/>
+      </w:r>
+      <w:r>
+        <w:rPr>
+          <w:rFonts w:asciiTheme="minorHAnsi" w:hAnsiTheme="minorHAnsi"/>
+        </w:rPr>
+        <w:instrText xml:space="preserve"> TOC \o "1-3" \h \z \u </w:instrText>
+      </w:r>
+      <w:r>
+        <w:rPr>
+          <w:rFonts w:asciiTheme="minorHAnsi" w:eastAsia="Times New Roman" w:hAnsiTheme="minorHAnsi" w:cs="Times New Roman"/>
+        </w:rPr>
+        <w:fldChar w:fldCharType="separate"/>
+      </w:r>
+    </w:p>
+    <w:p>
+      <w:pPr>
+        <w:pStyle w:val="TOC1"/>
+        <w:rPr>
+          <w:rFonts w:asciiTheme="minorHAnsi" w:eastAsiaTheme="minorEastAsia" w:hAnsiTheme="minorHAnsi" w:cstheme="minorBidi"/>
           <w:noProof/>
           <w:sz w:val="22"/>
           <w:szCs w:val="22"/>
-          <w:lang w:eastAsia="zh-CN"/>
-        </w:rPr>
-      </w:pPr>
-      <w:r>
-        <w:rPr>
-          <w:rFonts w:asciiTheme="minorHAnsi" w:eastAsia="Times New Roman" w:hAnsiTheme="minorHAnsi" w:cs="Times New Roman"/>
-        </w:rPr>
-        <w:lastRenderedPageBreak/>
-        <w:t xml:space="preserve"> </w:t>
-      </w:r>
-      <w:r>
-        <w:rPr>
-          <w:rFonts w:asciiTheme="minorHAnsi" w:eastAsia="Times New Roman" w:hAnsiTheme="minorHAnsi" w:cs="Times New Roman"/>
-        </w:rPr>
-        <w:fldChar w:fldCharType="begin"/>
-      </w:r>
-      <w:r>
-        <w:rPr>
-          <w:rFonts w:asciiTheme="minorHAnsi" w:hAnsiTheme="minorHAnsi"/>
-        </w:rPr>
-        <w:instrText xml:space="preserve"> TOC \o "1-3" \h \z \u </w:instrText>
-      </w:r>
-      <w:r>
-        <w:rPr>
-          <w:rFonts w:asciiTheme="minorHAnsi" w:eastAsia="Times New Roman" w:hAnsiTheme="minorHAnsi" w:cs="Times New Roman"/>
-        </w:rPr>
-        <w:fldChar w:fldCharType="separate"/>
-      </w:r>
-    </w:p>
-    <w:sdt>
-      <w:sdtPr>
-        <w:rPr>
-          <w:rFonts w:ascii="Arial" w:eastAsia="MS Mincho" w:hAnsi="Arial" w:cs="Arial"/>
-          <w:b w:val="0"/>
-          <w:bCs w:val="0"/>
-          <w:color w:val="auto"/>
-          <w:sz w:val="20"/>
-          <w:szCs w:val="20"/>
-          <w:lang w:val="en-GB" w:eastAsia="en-GB"/>
-        </w:rPr>
-        <w:id w:val="71734110"/>
-        <w:docPartObj>
-          <w:docPartGallery w:val="Table of Contents"/>
-          <w:docPartUnique/>
-        </w:docPartObj>
-      </w:sdtPr>
-      <w:sdtContent>
-        <w:p>
-          <w:pPr>
-            <w:pStyle w:val="TOCHeading"/>
-          </w:pPr>
-        </w:p>
-        <w:p>
-          <w:pPr>
-            <w:pStyle w:val="TOC1"/>
-            <w:rPr>
-              <w:rFonts w:asciiTheme="minorHAnsi" w:eastAsiaTheme="minorEastAsia" w:hAnsiTheme="minorHAnsi" w:cstheme="minorBidi"/>
-              <w:noProof/>
-              <w:sz w:val="22"/>
-              <w:szCs w:val="22"/>
-              <w:lang w:val="en-US" w:eastAsia="en-US"/>
-            </w:rPr>
-          </w:pPr>
-          <w:r>
-            <w:fldChar w:fldCharType="begin"/>
-          </w:r>
-          <w:r>
-            <w:instrText xml:space="preserve"> TOC \o "1-3" \h \z \u </w:instrText>
-          </w:r>
-          <w:r>
-            <w:fldChar w:fldCharType="separate"/>
-          </w:r>
-          <w:hyperlink w:anchor="_Toc5992296" w:history="1">
-            <w:r>
-              <w:rPr>
-                <w:rStyle w:val="Hyperlink"/>
-                <w:rFonts w:cs="Times New Roman"/>
-                <w:smallCaps/>
-                <w:noProof/>
-              </w:rPr>
-              <w:t>1</w:t>
-            </w:r>
-            <w:r>
-              <w:rPr>
-                <w:rFonts w:asciiTheme="minorHAnsi" w:eastAsiaTheme="minorEastAsia" w:hAnsiTheme="minorHAnsi" w:cstheme="minorBidi"/>
-                <w:noProof/>
-                <w:sz w:val="22"/>
-                <w:szCs w:val="22"/>
-                <w:lang w:val="en-US" w:eastAsia="en-US"/>
-              </w:rPr>
-              <w:tab/>
-            </w:r>
-            <w:r>
-              <w:rPr>
-                <w:rStyle w:val="Hyperlink"/>
-                <w:rFonts w:cstheme="minorHAnsi"/>
-                <w:smallCaps/>
-                <w:noProof/>
-              </w:rPr>
-              <w:t>Executive Summary</w:t>
-            </w:r>
-            <w:r>
-              <w:rPr>
-                <w:noProof/>
-                <w:webHidden/>
-              </w:rPr>
-              <w:tab/>
-            </w:r>
-            <w:r>
-              <w:rPr>
-                <w:noProof/>
-                <w:webHidden/>
-              </w:rPr>
-              <w:fldChar w:fldCharType="begin"/>
-            </w:r>
-            <w:r>
-              <w:rPr>
-                <w:noProof/>
-                <w:webHidden/>
-              </w:rPr>
-              <w:instrText xml:space="preserve"> PAGEREF _Toc5992296 \h </w:instrText>
-            </w:r>
-            <w:r>
-              <w:rPr>
-                <w:noProof/>
-                <w:webHidden/>
-              </w:rPr>
-            </w:r>
-            <w:r>
-              <w:rPr>
-                <w:noProof/>
-                <w:webHidden/>
-              </w:rPr>
-              <w:fldChar w:fldCharType="separate"/>
-            </w:r>
-            <w:r>
-              <w:rPr>
-                <w:noProof/>
-                <w:webHidden/>
-              </w:rPr>
-              <w:t>3</w:t>
-            </w:r>
-            <w:r>
-              <w:rPr>
-                <w:noProof/>
-                <w:webHidden/>
-              </w:rPr>
-              <w:fldChar w:fldCharType="end"/>
-            </w:r>
-          </w:hyperlink>
-        </w:p>
-        <w:p>
-          <w:pPr>
-            <w:pStyle w:val="TOC1"/>
-            <w:rPr>
-              <w:rFonts w:asciiTheme="minorHAnsi" w:eastAsiaTheme="minorEastAsia" w:hAnsiTheme="minorHAnsi" w:cstheme="minorBidi"/>
-              <w:noProof/>
-              <w:sz w:val="22"/>
-              <w:szCs w:val="22"/>
-              <w:lang w:val="en-US" w:eastAsia="en-US"/>
-            </w:rPr>
-          </w:pPr>
-          <w:hyperlink w:anchor="_Toc5992297" w:history="1">
-            <w:r>
-              <w:rPr>
-                <w:rStyle w:val="Hyperlink"/>
-                <w:rFonts w:cs="Times New Roman"/>
-                <w:smallCaps/>
-                <w:noProof/>
-              </w:rPr>
-              <w:t>2</w:t>
-            </w:r>
-            <w:r>
-              <w:rPr>
-                <w:rFonts w:asciiTheme="minorHAnsi" w:eastAsiaTheme="minorEastAsia" w:hAnsiTheme="minorHAnsi" w:cstheme="minorBidi"/>
-                <w:noProof/>
-                <w:sz w:val="22"/>
-                <w:szCs w:val="22"/>
-                <w:lang w:val="en-US" w:eastAsia="en-US"/>
-              </w:rPr>
-              <w:tab/>
-            </w:r>
-            <w:r>
-              <w:rPr>
-                <w:rStyle w:val="Hyperlink"/>
-                <w:rFonts w:cstheme="minorHAnsi"/>
-                <w:smallCaps/>
-                <w:noProof/>
-              </w:rPr>
-              <w:t>Project Purpose/Justification</w:t>
-            </w:r>
-            <w:r>
-              <w:rPr>
-                <w:noProof/>
-                <w:webHidden/>
-              </w:rPr>
-              <w:tab/>
-            </w:r>
-            <w:r>
-              <w:rPr>
-                <w:noProof/>
-                <w:webHidden/>
-              </w:rPr>
-              <w:fldChar w:fldCharType="begin"/>
-            </w:r>
-            <w:r>
-              <w:rPr>
-                <w:noProof/>
-                <w:webHidden/>
-              </w:rPr>
-              <w:instrText xml:space="preserve"> PAGEREF _Toc5992297 \h </w:instrText>
-            </w:r>
-            <w:r>
-              <w:rPr>
-                <w:noProof/>
-                <w:webHidden/>
-              </w:rPr>
-            </w:r>
-            <w:r>
-              <w:rPr>
-                <w:noProof/>
-                <w:webHidden/>
-              </w:rPr>
-              <w:fldChar w:fldCharType="separate"/>
-            </w:r>
-            <w:r>
-              <w:rPr>
-                <w:noProof/>
-                <w:webHidden/>
-              </w:rPr>
-              <w:t>4</w:t>
-            </w:r>
-            <w:r>
-              <w:rPr>
-                <w:noProof/>
-                <w:webHidden/>
-              </w:rPr>
-              <w:fldChar w:fldCharType="end"/>
-            </w:r>
-          </w:hyperlink>
-        </w:p>
-        <w:p>
-          <w:pPr>
-            <w:pStyle w:val="TOC2"/>
-            <w:rPr>
-              <w:rFonts w:asciiTheme="minorHAnsi" w:eastAsiaTheme="minorEastAsia" w:hAnsiTheme="minorHAnsi" w:cstheme="minorBidi"/>
-              <w:noProof/>
-              <w:sz w:val="22"/>
-              <w:szCs w:val="22"/>
-              <w:lang w:val="en-US" w:eastAsia="en-US"/>
-            </w:rPr>
-          </w:pPr>
-          <w:hyperlink w:anchor="_Toc5992298" w:history="1">
-            <w:r>
-              <w:rPr>
-                <w:rStyle w:val="Hyperlink"/>
-                <w:rFonts w:cs="Times New Roman"/>
-                <w:noProof/>
-              </w:rPr>
-              <w:t>2.1</w:t>
-            </w:r>
-            <w:r>
-              <w:rPr>
-                <w:rFonts w:asciiTheme="minorHAnsi" w:eastAsiaTheme="minorEastAsia" w:hAnsiTheme="minorHAnsi" w:cstheme="minorBidi"/>
-                <w:noProof/>
-                <w:sz w:val="22"/>
-                <w:szCs w:val="22"/>
-                <w:lang w:val="en-US" w:eastAsia="en-US"/>
-              </w:rPr>
-              <w:tab/>
-            </w:r>
-            <w:r>
-              <w:rPr>
-                <w:rStyle w:val="Hyperlink"/>
-                <w:rFonts w:cstheme="minorHAnsi"/>
-                <w:noProof/>
-              </w:rPr>
-              <w:t>Business Need/Case</w:t>
-            </w:r>
-            <w:r>
-              <w:rPr>
-                <w:noProof/>
-                <w:webHidden/>
-              </w:rPr>
-              <w:tab/>
-            </w:r>
-            <w:r>
-              <w:rPr>
-                <w:noProof/>
-                <w:webHidden/>
-              </w:rPr>
-              <w:fldChar w:fldCharType="begin"/>
-            </w:r>
-            <w:r>
-              <w:rPr>
-                <w:noProof/>
-                <w:webHidden/>
-              </w:rPr>
-              <w:instrText xml:space="preserve"> PAGEREF _Toc5992298 \h </w:instrText>
-            </w:r>
-            <w:r>
-              <w:rPr>
-                <w:noProof/>
-                <w:webHidden/>
-              </w:rPr>
-            </w:r>
-            <w:r>
-              <w:rPr>
-                <w:noProof/>
-                <w:webHidden/>
-              </w:rPr>
-              <w:fldChar w:fldCharType="separate"/>
-            </w:r>
-            <w:r>
-              <w:rPr>
-                <w:noProof/>
-                <w:webHidden/>
-              </w:rPr>
-              <w:t>4</w:t>
-            </w:r>
-            <w:r>
-              <w:rPr>
-                <w:noProof/>
-                <w:webHidden/>
-              </w:rPr>
-              <w:fldChar w:fldCharType="end"/>
-            </w:r>
-          </w:hyperlink>
-        </w:p>
-        <w:p>
-          <w:pPr>
-            <w:pStyle w:val="TOC2"/>
-            <w:rPr>
-              <w:rFonts w:asciiTheme="minorHAnsi" w:eastAsiaTheme="minorEastAsia" w:hAnsiTheme="minorHAnsi" w:cstheme="minorBidi"/>
-              <w:noProof/>
-              <w:sz w:val="22"/>
-              <w:szCs w:val="22"/>
-              <w:lang w:val="en-US" w:eastAsia="en-US"/>
-            </w:rPr>
-          </w:pPr>
-          <w:hyperlink w:anchor="_Toc5992299" w:history="1">
-            <w:r>
-              <w:rPr>
-                <w:rStyle w:val="Hyperlink"/>
-                <w:rFonts w:cs="Times New Roman"/>
-                <w:noProof/>
-              </w:rPr>
-              <w:t>2.2</w:t>
-            </w:r>
-            <w:r>
-              <w:rPr>
-                <w:rFonts w:asciiTheme="minorHAnsi" w:eastAsiaTheme="minorEastAsia" w:hAnsiTheme="minorHAnsi" w:cstheme="minorBidi"/>
-                <w:noProof/>
-                <w:sz w:val="22"/>
-                <w:szCs w:val="22"/>
-                <w:lang w:val="en-US" w:eastAsia="en-US"/>
-              </w:rPr>
-              <w:tab/>
-            </w:r>
-            <w:r>
-              <w:rPr>
-                <w:rStyle w:val="Hyperlink"/>
-                <w:rFonts w:cstheme="minorHAnsi"/>
-                <w:noProof/>
-              </w:rPr>
-              <w:t>Business Objectives</w:t>
-            </w:r>
-            <w:r>
-              <w:rPr>
-                <w:noProof/>
-                <w:webHidden/>
-              </w:rPr>
-              <w:tab/>
-            </w:r>
-            <w:r>
-              <w:rPr>
-                <w:noProof/>
-                <w:webHidden/>
-              </w:rPr>
-              <w:fldChar w:fldCharType="begin"/>
-            </w:r>
-            <w:r>
-              <w:rPr>
-                <w:noProof/>
-                <w:webHidden/>
-              </w:rPr>
-              <w:instrText xml:space="preserve"> PAGEREF _Toc5992299 \h </w:instrText>
-            </w:r>
-            <w:r>
-              <w:rPr>
-                <w:noProof/>
-                <w:webHidden/>
-              </w:rPr>
-            </w:r>
-            <w:r>
-              <w:rPr>
-                <w:noProof/>
-                <w:webHidden/>
-              </w:rPr>
-              <w:fldChar w:fldCharType="separate"/>
-            </w:r>
-            <w:r>
-              <w:rPr>
-                <w:noProof/>
-                <w:webHidden/>
-              </w:rPr>
-              <w:t>4</w:t>
-            </w:r>
-            <w:r>
-              <w:rPr>
-                <w:noProof/>
-                <w:webHidden/>
-              </w:rPr>
-              <w:fldChar w:fldCharType="end"/>
-            </w:r>
-          </w:hyperlink>
-        </w:p>
-        <w:p>
-          <w:pPr>
-            <w:pStyle w:val="TOC1"/>
-            <w:rPr>
-              <w:rFonts w:asciiTheme="minorHAnsi" w:eastAsiaTheme="minorEastAsia" w:hAnsiTheme="minorHAnsi" w:cstheme="minorBidi"/>
-              <w:noProof/>
-              <w:sz w:val="22"/>
-              <w:szCs w:val="22"/>
-              <w:lang w:val="en-US" w:eastAsia="en-US"/>
-            </w:rPr>
-          </w:pPr>
-          <w:hyperlink w:anchor="_Toc5992300" w:history="1">
-            <w:r>
-              <w:rPr>
-                <w:rStyle w:val="Hyperlink"/>
-                <w:rFonts w:cs="Times New Roman"/>
-                <w:smallCaps/>
-                <w:noProof/>
-              </w:rPr>
-              <w:t>3</w:t>
-            </w:r>
-            <w:r>
-              <w:rPr>
-                <w:rFonts w:asciiTheme="minorHAnsi" w:eastAsiaTheme="minorEastAsia" w:hAnsiTheme="minorHAnsi" w:cstheme="minorBidi"/>
-                <w:noProof/>
-                <w:sz w:val="22"/>
-                <w:szCs w:val="22"/>
-                <w:lang w:val="en-US" w:eastAsia="en-US"/>
-              </w:rPr>
-              <w:tab/>
-            </w:r>
-            <w:r>
-              <w:rPr>
-                <w:rStyle w:val="Hyperlink"/>
-                <w:rFonts w:cstheme="minorHAnsi"/>
-                <w:smallCaps/>
-                <w:noProof/>
-              </w:rPr>
-              <w:t>Project Description</w:t>
-            </w:r>
-            <w:r>
-              <w:rPr>
-                <w:noProof/>
-                <w:webHidden/>
-              </w:rPr>
-              <w:tab/>
-            </w:r>
-            <w:r>
-              <w:rPr>
-                <w:noProof/>
-                <w:webHidden/>
-              </w:rPr>
-              <w:fldChar w:fldCharType="begin"/>
-            </w:r>
-            <w:r>
-              <w:rPr>
-                <w:noProof/>
-                <w:webHidden/>
-              </w:rPr>
-              <w:instrText xml:space="preserve"> PAGEREF _Toc5992300 \h </w:instrText>
-            </w:r>
-            <w:r>
-              <w:rPr>
-                <w:noProof/>
-                <w:webHidden/>
-              </w:rPr>
-            </w:r>
-            <w:r>
-              <w:rPr>
-                <w:noProof/>
-                <w:webHidden/>
-              </w:rPr>
-              <w:fldChar w:fldCharType="separate"/>
-            </w:r>
-            <w:r>
-              <w:rPr>
-                <w:noProof/>
-                <w:webHidden/>
-              </w:rPr>
-              <w:t>5</w:t>
-            </w:r>
-            <w:r>
-              <w:rPr>
-                <w:noProof/>
-                <w:webHidden/>
-              </w:rPr>
-              <w:fldChar w:fldCharType="end"/>
-            </w:r>
-          </w:hyperlink>
-        </w:p>
-        <w:p>
-          <w:pPr>
-            <w:pStyle w:val="TOC2"/>
-            <w:rPr>
-              <w:rFonts w:asciiTheme="minorHAnsi" w:eastAsiaTheme="minorEastAsia" w:hAnsiTheme="minorHAnsi" w:cstheme="minorBidi"/>
-              <w:noProof/>
-              <w:sz w:val="22"/>
-              <w:szCs w:val="22"/>
-              <w:lang w:val="en-US" w:eastAsia="en-US"/>
-            </w:rPr>
-          </w:pPr>
-          <w:hyperlink w:anchor="_Toc5992301" w:history="1">
-            <w:r>
-              <w:rPr>
-                <w:rStyle w:val="Hyperlink"/>
-                <w:rFonts w:cs="Times New Roman"/>
-                <w:noProof/>
-              </w:rPr>
-              <w:t>3.1</w:t>
-            </w:r>
-            <w:r>
-              <w:rPr>
-                <w:rFonts w:asciiTheme="minorHAnsi" w:eastAsiaTheme="minorEastAsia" w:hAnsiTheme="minorHAnsi" w:cstheme="minorBidi"/>
-                <w:noProof/>
-                <w:sz w:val="22"/>
-                <w:szCs w:val="22"/>
-                <w:lang w:val="en-US" w:eastAsia="en-US"/>
-              </w:rPr>
-              <w:tab/>
-            </w:r>
-            <w:r>
-              <w:rPr>
-                <w:rStyle w:val="Hyperlink"/>
-                <w:rFonts w:cstheme="minorHAnsi"/>
-                <w:noProof/>
-              </w:rPr>
-              <w:t>Project Objectives and Success Criteria</w:t>
-            </w:r>
-            <w:r>
-              <w:rPr>
-                <w:noProof/>
-                <w:webHidden/>
-              </w:rPr>
-              <w:tab/>
-            </w:r>
-            <w:r>
-              <w:rPr>
-                <w:noProof/>
-                <w:webHidden/>
-              </w:rPr>
-              <w:fldChar w:fldCharType="begin"/>
-            </w:r>
-            <w:r>
-              <w:rPr>
-                <w:noProof/>
-                <w:webHidden/>
-              </w:rPr>
-              <w:instrText xml:space="preserve"> PAGEREF _Toc5992301 \h </w:instrText>
-            </w:r>
-            <w:r>
-              <w:rPr>
-                <w:noProof/>
-                <w:webHidden/>
-              </w:rPr>
-            </w:r>
-            <w:r>
-              <w:rPr>
-                <w:noProof/>
-                <w:webHidden/>
-              </w:rPr>
-              <w:fldChar w:fldCharType="separate"/>
-            </w:r>
-            <w:r>
-              <w:rPr>
-                <w:noProof/>
-                <w:webHidden/>
-              </w:rPr>
-              <w:t>5</w:t>
-            </w:r>
-            <w:r>
-              <w:rPr>
-                <w:noProof/>
-                <w:webHidden/>
-              </w:rPr>
-              <w:fldChar w:fldCharType="end"/>
-            </w:r>
-          </w:hyperlink>
-        </w:p>
-        <w:p>
-          <w:pPr>
-            <w:pStyle w:val="TOC2"/>
-            <w:rPr>
-              <w:rFonts w:asciiTheme="minorHAnsi" w:eastAsiaTheme="minorEastAsia" w:hAnsiTheme="minorHAnsi" w:cstheme="minorBidi"/>
-              <w:noProof/>
-              <w:sz w:val="22"/>
-              <w:szCs w:val="22"/>
-              <w:lang w:val="en-US" w:eastAsia="en-US"/>
-            </w:rPr>
-          </w:pPr>
-          <w:hyperlink w:anchor="_Toc5992302" w:history="1">
-            <w:r>
-              <w:rPr>
-                <w:rStyle w:val="Hyperlink"/>
-                <w:rFonts w:cs="Times New Roman"/>
-                <w:noProof/>
-              </w:rPr>
-              <w:t>3.2</w:t>
-            </w:r>
-            <w:r>
-              <w:rPr>
-                <w:rFonts w:asciiTheme="minorHAnsi" w:eastAsiaTheme="minorEastAsia" w:hAnsiTheme="minorHAnsi" w:cstheme="minorBidi"/>
-                <w:noProof/>
-                <w:sz w:val="22"/>
-                <w:szCs w:val="22"/>
-                <w:lang w:val="en-US" w:eastAsia="en-US"/>
-              </w:rPr>
-              <w:tab/>
-            </w:r>
-            <w:r>
-              <w:rPr>
-                <w:rStyle w:val="Hyperlink"/>
-                <w:rFonts w:cstheme="minorHAnsi"/>
-                <w:noProof/>
-              </w:rPr>
-              <w:t>Requirements</w:t>
-            </w:r>
-            <w:r>
-              <w:rPr>
-                <w:noProof/>
-                <w:webHidden/>
-              </w:rPr>
-              <w:tab/>
-            </w:r>
-            <w:r>
-              <w:rPr>
-                <w:noProof/>
-                <w:webHidden/>
-              </w:rPr>
-              <w:fldChar w:fldCharType="begin"/>
-            </w:r>
-            <w:r>
-              <w:rPr>
-                <w:noProof/>
-                <w:webHidden/>
-              </w:rPr>
-              <w:instrText xml:space="preserve"> PAGEREF _Toc5992302 \h </w:instrText>
-            </w:r>
-            <w:r>
-              <w:rPr>
-                <w:noProof/>
-                <w:webHidden/>
-              </w:rPr>
-            </w:r>
-            <w:r>
-              <w:rPr>
-                <w:noProof/>
-                <w:webHidden/>
-              </w:rPr>
-              <w:fldChar w:fldCharType="separate"/>
-            </w:r>
-            <w:r>
-              <w:rPr>
-                <w:noProof/>
-                <w:webHidden/>
-              </w:rPr>
-              <w:t>5</w:t>
-            </w:r>
-            <w:r>
-              <w:rPr>
-                <w:noProof/>
-                <w:webHidden/>
-              </w:rPr>
-              <w:fldChar w:fldCharType="end"/>
-            </w:r>
-          </w:hyperlink>
-        </w:p>
-        <w:p>
-          <w:pPr>
-            <w:pStyle w:val="TOC2"/>
-            <w:rPr>
-              <w:rFonts w:asciiTheme="minorHAnsi" w:eastAsiaTheme="minorEastAsia" w:hAnsiTheme="minorHAnsi" w:cstheme="minorBidi"/>
-              <w:noProof/>
-              <w:sz w:val="22"/>
-              <w:szCs w:val="22"/>
-              <w:lang w:val="en-US" w:eastAsia="en-US"/>
-            </w:rPr>
-          </w:pPr>
-          <w:hyperlink w:anchor="_Toc5992303" w:history="1">
-            <w:r>
-              <w:rPr>
-                <w:rStyle w:val="Hyperlink"/>
-                <w:rFonts w:cs="Times New Roman"/>
-                <w:noProof/>
-              </w:rPr>
-              <w:t>3.3</w:t>
-            </w:r>
-            <w:r>
-              <w:rPr>
-                <w:rFonts w:asciiTheme="minorHAnsi" w:eastAsiaTheme="minorEastAsia" w:hAnsiTheme="minorHAnsi" w:cstheme="minorBidi"/>
-                <w:noProof/>
-                <w:sz w:val="22"/>
-                <w:szCs w:val="22"/>
-                <w:lang w:val="en-US" w:eastAsia="en-US"/>
-              </w:rPr>
-              <w:tab/>
-            </w:r>
-            <w:r>
-              <w:rPr>
-                <w:rStyle w:val="Hyperlink"/>
-                <w:rFonts w:cstheme="minorHAnsi"/>
-                <w:noProof/>
-              </w:rPr>
-              <w:t>Constraints</w:t>
-            </w:r>
-            <w:r>
-              <w:rPr>
-                <w:noProof/>
-                <w:webHidden/>
-              </w:rPr>
-              <w:tab/>
-            </w:r>
-            <w:r>
-              <w:rPr>
-                <w:noProof/>
-                <w:webHidden/>
-              </w:rPr>
-              <w:fldChar w:fldCharType="begin"/>
-            </w:r>
-            <w:r>
-              <w:rPr>
-                <w:noProof/>
-                <w:webHidden/>
-              </w:rPr>
-              <w:instrText xml:space="preserve"> PAGEREF _Toc5992303 \h </w:instrText>
-            </w:r>
-            <w:r>
-              <w:rPr>
-                <w:noProof/>
-                <w:webHidden/>
-              </w:rPr>
-            </w:r>
-            <w:r>
-              <w:rPr>
-                <w:noProof/>
-                <w:webHidden/>
-              </w:rPr>
-              <w:fldChar w:fldCharType="separate"/>
-            </w:r>
-            <w:r>
-              <w:rPr>
-                <w:noProof/>
-                <w:webHidden/>
-              </w:rPr>
-              <w:t>5</w:t>
-            </w:r>
-            <w:r>
-              <w:rPr>
-                <w:noProof/>
-                <w:webHidden/>
-              </w:rPr>
-              <w:fldChar w:fldCharType="end"/>
-            </w:r>
-          </w:hyperlink>
-        </w:p>
-        <w:p>
-          <w:pPr>
-            <w:pStyle w:val="TOC2"/>
-            <w:rPr>
-              <w:rFonts w:asciiTheme="minorHAnsi" w:eastAsiaTheme="minorEastAsia" w:hAnsiTheme="minorHAnsi" w:cstheme="minorBidi"/>
-              <w:noProof/>
-              <w:sz w:val="22"/>
-              <w:szCs w:val="22"/>
-              <w:lang w:val="en-US" w:eastAsia="en-US"/>
-            </w:rPr>
-          </w:pPr>
-          <w:hyperlink w:anchor="_Toc5992304" w:history="1">
-            <w:r>
-              <w:rPr>
-                <w:rStyle w:val="Hyperlink"/>
-                <w:rFonts w:cs="Times New Roman"/>
-                <w:noProof/>
-              </w:rPr>
-              <w:t>3.4</w:t>
-            </w:r>
-            <w:r>
-              <w:rPr>
-                <w:rFonts w:asciiTheme="minorHAnsi" w:eastAsiaTheme="minorEastAsia" w:hAnsiTheme="minorHAnsi" w:cstheme="minorBidi"/>
-                <w:noProof/>
-                <w:sz w:val="22"/>
-                <w:szCs w:val="22"/>
-                <w:lang w:val="en-US" w:eastAsia="en-US"/>
-              </w:rPr>
-              <w:tab/>
-            </w:r>
-            <w:r>
-              <w:rPr>
-                <w:rStyle w:val="Hyperlink"/>
-                <w:rFonts w:cstheme="minorHAnsi"/>
-                <w:noProof/>
-              </w:rPr>
-              <w:t>Assumptions</w:t>
-            </w:r>
-            <w:r>
-              <w:rPr>
-                <w:noProof/>
-                <w:webHidden/>
-              </w:rPr>
-              <w:tab/>
-            </w:r>
-            <w:r>
-              <w:rPr>
-                <w:noProof/>
-                <w:webHidden/>
-              </w:rPr>
-              <w:fldChar w:fldCharType="begin"/>
-            </w:r>
-            <w:r>
-              <w:rPr>
-                <w:noProof/>
-                <w:webHidden/>
-              </w:rPr>
-              <w:instrText xml:space="preserve"> PAGEREF _Toc5992304 \h </w:instrText>
-            </w:r>
-            <w:r>
-              <w:rPr>
-                <w:noProof/>
-                <w:webHidden/>
-              </w:rPr>
-            </w:r>
-            <w:r>
-              <w:rPr>
-                <w:noProof/>
-                <w:webHidden/>
-              </w:rPr>
-              <w:fldChar w:fldCharType="separate"/>
-            </w:r>
-            <w:r>
-              <w:rPr>
-                <w:noProof/>
-                <w:webHidden/>
-              </w:rPr>
-              <w:t>5</w:t>
-            </w:r>
-            <w:r>
-              <w:rPr>
-                <w:noProof/>
-                <w:webHidden/>
-              </w:rPr>
-              <w:fldChar w:fldCharType="end"/>
-            </w:r>
-          </w:hyperlink>
-        </w:p>
-        <w:p>
-          <w:pPr>
-            <w:pStyle w:val="TOC2"/>
-            <w:rPr>
-              <w:rFonts w:asciiTheme="minorHAnsi" w:eastAsiaTheme="minorEastAsia" w:hAnsiTheme="minorHAnsi" w:cstheme="minorBidi"/>
-              <w:noProof/>
-              <w:sz w:val="22"/>
-              <w:szCs w:val="22"/>
-              <w:lang w:val="en-US" w:eastAsia="en-US"/>
-            </w:rPr>
-          </w:pPr>
-          <w:hyperlink w:anchor="_Toc5992305" w:history="1">
-            <w:r>
-              <w:rPr>
-                <w:rStyle w:val="Hyperlink"/>
-                <w:rFonts w:cs="Times New Roman"/>
-                <w:noProof/>
-              </w:rPr>
-              <w:t>3.5</w:t>
-            </w:r>
-            <w:r>
-              <w:rPr>
-                <w:rFonts w:asciiTheme="minorHAnsi" w:eastAsiaTheme="minorEastAsia" w:hAnsiTheme="minorHAnsi" w:cstheme="minorBidi"/>
-                <w:noProof/>
-                <w:sz w:val="22"/>
-                <w:szCs w:val="22"/>
-                <w:lang w:val="en-US" w:eastAsia="en-US"/>
-              </w:rPr>
-              <w:tab/>
-            </w:r>
-            <w:r>
-              <w:rPr>
-                <w:rStyle w:val="Hyperlink"/>
-                <w:rFonts w:cstheme="minorHAnsi"/>
-                <w:noProof/>
-              </w:rPr>
-              <w:t>Preliminary Scope Statement</w:t>
-            </w:r>
-            <w:r>
-              <w:rPr>
-                <w:noProof/>
-                <w:webHidden/>
-              </w:rPr>
-              <w:tab/>
-            </w:r>
-            <w:r>
-              <w:rPr>
-                <w:noProof/>
-                <w:webHidden/>
-              </w:rPr>
-              <w:fldChar w:fldCharType="begin"/>
-            </w:r>
-            <w:r>
-              <w:rPr>
-                <w:noProof/>
-                <w:webHidden/>
-              </w:rPr>
-              <w:instrText xml:space="preserve"> PAGEREF _Toc5992305 \h </w:instrText>
-            </w:r>
-            <w:r>
-              <w:rPr>
-                <w:noProof/>
-                <w:webHidden/>
-              </w:rPr>
-            </w:r>
-            <w:r>
-              <w:rPr>
-                <w:noProof/>
-                <w:webHidden/>
-              </w:rPr>
-              <w:fldChar w:fldCharType="separate"/>
-            </w:r>
-            <w:r>
-              <w:rPr>
-                <w:noProof/>
-                <w:webHidden/>
-              </w:rPr>
-              <w:t>6</w:t>
-            </w:r>
-            <w:r>
-              <w:rPr>
-                <w:noProof/>
-                <w:webHidden/>
-              </w:rPr>
-              <w:fldChar w:fldCharType="end"/>
-            </w:r>
-          </w:hyperlink>
-        </w:p>
-        <w:p>
-          <w:pPr>
-            <w:pStyle w:val="TOC1"/>
-            <w:rPr>
-              <w:rFonts w:asciiTheme="minorHAnsi" w:eastAsiaTheme="minorEastAsia" w:hAnsiTheme="minorHAnsi" w:cstheme="minorBidi"/>
-              <w:noProof/>
-              <w:sz w:val="22"/>
-              <w:szCs w:val="22"/>
-              <w:lang w:val="en-US" w:eastAsia="en-US"/>
-            </w:rPr>
-          </w:pPr>
-          <w:hyperlink w:anchor="_Toc5992306" w:history="1">
-            <w:r>
-              <w:rPr>
-                <w:rStyle w:val="Hyperlink"/>
-                <w:rFonts w:cs="Times New Roman"/>
-                <w:smallCaps/>
-                <w:noProof/>
-              </w:rPr>
-              <w:t>4</w:t>
-            </w:r>
-            <w:r>
-              <w:rPr>
-                <w:rFonts w:asciiTheme="minorHAnsi" w:eastAsiaTheme="minorEastAsia" w:hAnsiTheme="minorHAnsi" w:cstheme="minorBidi"/>
-                <w:noProof/>
-                <w:sz w:val="22"/>
-                <w:szCs w:val="22"/>
-                <w:lang w:val="en-US" w:eastAsia="en-US"/>
-              </w:rPr>
-              <w:tab/>
-            </w:r>
-            <w:r>
-              <w:rPr>
-                <w:rStyle w:val="Hyperlink"/>
-                <w:rFonts w:cstheme="minorHAnsi"/>
-                <w:smallCaps/>
-                <w:noProof/>
-              </w:rPr>
-              <w:t>Risks</w:t>
-            </w:r>
-            <w:r>
-              <w:rPr>
-                <w:noProof/>
-                <w:webHidden/>
-              </w:rPr>
-              <w:tab/>
-            </w:r>
-            <w:r>
-              <w:rPr>
-                <w:noProof/>
-                <w:webHidden/>
-              </w:rPr>
-              <w:fldChar w:fldCharType="begin"/>
-            </w:r>
-            <w:r>
-              <w:rPr>
-                <w:noProof/>
-                <w:webHidden/>
-              </w:rPr>
-              <w:instrText xml:space="preserve"> PAGEREF _Toc5992306 \h </w:instrText>
-            </w:r>
-            <w:r>
-              <w:rPr>
-                <w:noProof/>
-                <w:webHidden/>
-              </w:rPr>
-            </w:r>
-            <w:r>
-              <w:rPr>
-                <w:noProof/>
-                <w:webHidden/>
-              </w:rPr>
-              <w:fldChar w:fldCharType="separate"/>
-            </w:r>
-            <w:r>
-              <w:rPr>
-                <w:noProof/>
-                <w:webHidden/>
-              </w:rPr>
-              <w:t>7</w:t>
-            </w:r>
-            <w:r>
-              <w:rPr>
-                <w:noProof/>
-                <w:webHidden/>
-              </w:rPr>
-              <w:fldChar w:fldCharType="end"/>
-            </w:r>
-          </w:hyperlink>
-        </w:p>
-        <w:p>
-          <w:pPr>
-            <w:pStyle w:val="TOC1"/>
-            <w:rPr>
-              <w:rFonts w:asciiTheme="minorHAnsi" w:eastAsiaTheme="minorEastAsia" w:hAnsiTheme="minorHAnsi" w:cstheme="minorBidi"/>
-              <w:noProof/>
-              <w:sz w:val="22"/>
-              <w:szCs w:val="22"/>
-              <w:lang w:val="en-US" w:eastAsia="en-US"/>
-            </w:rPr>
-          </w:pPr>
-          <w:hyperlink w:anchor="_Toc5992307" w:history="1">
-            <w:r>
-              <w:rPr>
-                <w:rStyle w:val="Hyperlink"/>
-                <w:rFonts w:cs="Times New Roman"/>
-                <w:smallCaps/>
-                <w:noProof/>
-              </w:rPr>
-              <w:t>5</w:t>
-            </w:r>
-            <w:r>
-              <w:rPr>
-                <w:rFonts w:asciiTheme="minorHAnsi" w:eastAsiaTheme="minorEastAsia" w:hAnsiTheme="minorHAnsi" w:cstheme="minorBidi"/>
-                <w:noProof/>
-                <w:sz w:val="22"/>
-                <w:szCs w:val="22"/>
-                <w:lang w:val="en-US" w:eastAsia="en-US"/>
-              </w:rPr>
-              <w:tab/>
-            </w:r>
-            <w:r>
-              <w:rPr>
-                <w:rStyle w:val="Hyperlink"/>
-                <w:rFonts w:cstheme="minorHAnsi"/>
-                <w:smallCaps/>
-                <w:noProof/>
-              </w:rPr>
-              <w:t>Project Deliverables</w:t>
-            </w:r>
-            <w:r>
-              <w:rPr>
-                <w:noProof/>
-                <w:webHidden/>
-              </w:rPr>
-              <w:tab/>
-            </w:r>
-            <w:r>
-              <w:rPr>
-                <w:noProof/>
-                <w:webHidden/>
-              </w:rPr>
-              <w:fldChar w:fldCharType="begin"/>
-            </w:r>
-            <w:r>
-              <w:rPr>
-                <w:noProof/>
-                <w:webHidden/>
-              </w:rPr>
-              <w:instrText xml:space="preserve"> PAGEREF _Toc5992307 \h </w:instrText>
-            </w:r>
-            <w:r>
-              <w:rPr>
-                <w:noProof/>
-                <w:webHidden/>
-              </w:rPr>
-            </w:r>
-            <w:r>
-              <w:rPr>
-                <w:noProof/>
-                <w:webHidden/>
-              </w:rPr>
-              <w:fldChar w:fldCharType="separate"/>
-            </w:r>
-            <w:r>
-              <w:rPr>
-                <w:noProof/>
-                <w:webHidden/>
-              </w:rPr>
-              <w:t>8</w:t>
-            </w:r>
-            <w:r>
-              <w:rPr>
-                <w:noProof/>
-                <w:webHidden/>
-              </w:rPr>
-              <w:fldChar w:fldCharType="end"/>
-            </w:r>
-          </w:hyperlink>
-        </w:p>
-        <w:p>
-          <w:pPr>
-            <w:pStyle w:val="TOC1"/>
-            <w:rPr>
-              <w:rFonts w:asciiTheme="minorHAnsi" w:eastAsiaTheme="minorEastAsia" w:hAnsiTheme="minorHAnsi" w:cstheme="minorBidi"/>
-              <w:noProof/>
-              <w:sz w:val="22"/>
-              <w:szCs w:val="22"/>
-              <w:lang w:val="en-US" w:eastAsia="en-US"/>
-            </w:rPr>
-          </w:pPr>
-          <w:hyperlink w:anchor="_Toc5992308" w:history="1">
-            <w:r>
-              <w:rPr>
-                <w:rStyle w:val="Hyperlink"/>
-                <w:rFonts w:cs="Times New Roman"/>
-                <w:smallCaps/>
-                <w:noProof/>
-              </w:rPr>
-              <w:t>6</w:t>
-            </w:r>
-            <w:r>
-              <w:rPr>
-                <w:rFonts w:asciiTheme="minorHAnsi" w:eastAsiaTheme="minorEastAsia" w:hAnsiTheme="minorHAnsi" w:cstheme="minorBidi"/>
-                <w:noProof/>
-                <w:sz w:val="22"/>
-                <w:szCs w:val="22"/>
-                <w:lang w:val="en-US" w:eastAsia="en-US"/>
-              </w:rPr>
-              <w:tab/>
-            </w:r>
-            <w:r>
-              <w:rPr>
-                <w:rStyle w:val="Hyperlink"/>
-                <w:rFonts w:cstheme="minorHAnsi"/>
-                <w:smallCaps/>
-                <w:noProof/>
-              </w:rPr>
-              <w:t>Summary Milestone Schedule</w:t>
-            </w:r>
-            <w:r>
-              <w:rPr>
-                <w:noProof/>
-                <w:webHidden/>
-              </w:rPr>
-              <w:tab/>
-            </w:r>
-            <w:r>
-              <w:rPr>
-                <w:noProof/>
-                <w:webHidden/>
-              </w:rPr>
-              <w:fldChar w:fldCharType="begin"/>
-            </w:r>
-            <w:r>
-              <w:rPr>
-                <w:noProof/>
-                <w:webHidden/>
-              </w:rPr>
-              <w:instrText xml:space="preserve"> PAGEREF _Toc5992308 \h </w:instrText>
-            </w:r>
-            <w:r>
-              <w:rPr>
-                <w:noProof/>
-                <w:webHidden/>
-              </w:rPr>
-            </w:r>
-            <w:r>
-              <w:rPr>
-                <w:noProof/>
-                <w:webHidden/>
-              </w:rPr>
-              <w:fldChar w:fldCharType="separate"/>
-            </w:r>
-            <w:r>
-              <w:rPr>
-                <w:noProof/>
-                <w:webHidden/>
-              </w:rPr>
-              <w:t>9</w:t>
-            </w:r>
-            <w:r>
-              <w:rPr>
-                <w:noProof/>
-                <w:webHidden/>
-              </w:rPr>
-              <w:fldChar w:fldCharType="end"/>
-            </w:r>
-          </w:hyperlink>
-        </w:p>
-        <w:p>
-          <w:pPr>
-            <w:pStyle w:val="TOC1"/>
-            <w:rPr>
-              <w:rFonts w:asciiTheme="minorHAnsi" w:eastAsiaTheme="minorEastAsia" w:hAnsiTheme="minorHAnsi" w:cstheme="minorBidi"/>
-              <w:noProof/>
-              <w:sz w:val="22"/>
-              <w:szCs w:val="22"/>
-              <w:lang w:val="en-US" w:eastAsia="en-US"/>
-            </w:rPr>
-          </w:pPr>
-          <w:hyperlink w:anchor="_Toc5992309" w:history="1">
-            <w:r>
-              <w:rPr>
-                <w:rStyle w:val="Hyperlink"/>
-                <w:rFonts w:cs="Times New Roman"/>
-                <w:smallCaps/>
-                <w:noProof/>
-              </w:rPr>
-              <w:t>7</w:t>
-            </w:r>
-            <w:r>
-              <w:rPr>
-                <w:rFonts w:asciiTheme="minorHAnsi" w:eastAsiaTheme="minorEastAsia" w:hAnsiTheme="minorHAnsi" w:cstheme="minorBidi"/>
-                <w:noProof/>
-                <w:sz w:val="22"/>
-                <w:szCs w:val="22"/>
-                <w:lang w:val="en-US" w:eastAsia="en-US"/>
-              </w:rPr>
-              <w:tab/>
-            </w:r>
-            <w:r>
-              <w:rPr>
-                <w:rStyle w:val="Hyperlink"/>
-                <w:smallCaps/>
-                <w:noProof/>
-              </w:rPr>
-              <w:t>Summary Budget</w:t>
-            </w:r>
-            <w:r>
-              <w:rPr>
-                <w:noProof/>
-                <w:webHidden/>
-              </w:rPr>
-              <w:tab/>
-            </w:r>
-            <w:r>
-              <w:rPr>
-                <w:noProof/>
-                <w:webHidden/>
-              </w:rPr>
-              <w:fldChar w:fldCharType="begin"/>
-            </w:r>
-            <w:r>
-              <w:rPr>
-                <w:noProof/>
-                <w:webHidden/>
-              </w:rPr>
-              <w:instrText xml:space="preserve"> PAGEREF _Toc5992309 \h </w:instrText>
-            </w:r>
-            <w:r>
-              <w:rPr>
-                <w:noProof/>
-                <w:webHidden/>
-              </w:rPr>
-            </w:r>
-            <w:r>
-              <w:rPr>
-                <w:noProof/>
-                <w:webHidden/>
-              </w:rPr>
-              <w:fldChar w:fldCharType="separate"/>
-            </w:r>
-            <w:r>
-              <w:rPr>
-                <w:noProof/>
-                <w:webHidden/>
-              </w:rPr>
-              <w:t>10</w:t>
-            </w:r>
-            <w:r>
-              <w:rPr>
-                <w:noProof/>
-                <w:webHidden/>
-              </w:rPr>
-              <w:fldChar w:fldCharType="end"/>
-            </w:r>
-          </w:hyperlink>
-        </w:p>
-        <w:p>
-          <w:pPr>
-            <w:pStyle w:val="TOC1"/>
-            <w:rPr>
-              <w:rFonts w:asciiTheme="minorHAnsi" w:eastAsiaTheme="minorEastAsia" w:hAnsiTheme="minorHAnsi" w:cstheme="minorBidi"/>
-              <w:noProof/>
-              <w:sz w:val="22"/>
-              <w:szCs w:val="22"/>
-              <w:lang w:val="en-US" w:eastAsia="en-US"/>
-            </w:rPr>
-          </w:pPr>
-          <w:hyperlink w:anchor="_Toc5992310" w:history="1">
-            <w:r>
-              <w:rPr>
-                <w:rStyle w:val="Hyperlink"/>
-                <w:rFonts w:cs="Times New Roman"/>
-                <w:smallCaps/>
-                <w:noProof/>
-              </w:rPr>
-              <w:t>8</w:t>
-            </w:r>
-            <w:r>
-              <w:rPr>
-                <w:rFonts w:asciiTheme="minorHAnsi" w:eastAsiaTheme="minorEastAsia" w:hAnsiTheme="minorHAnsi" w:cstheme="minorBidi"/>
-                <w:noProof/>
-                <w:sz w:val="22"/>
-                <w:szCs w:val="22"/>
-                <w:lang w:val="en-US" w:eastAsia="en-US"/>
-              </w:rPr>
-              <w:tab/>
-            </w:r>
-            <w:r>
-              <w:rPr>
-                <w:rStyle w:val="Hyperlink"/>
-                <w:rFonts w:cstheme="minorHAnsi"/>
-                <w:smallCaps/>
-                <w:noProof/>
-              </w:rPr>
-              <w:t>Project Approval Requirements</w:t>
-            </w:r>
-            <w:r>
-              <w:rPr>
-                <w:noProof/>
-                <w:webHidden/>
-              </w:rPr>
-              <w:tab/>
-            </w:r>
-            <w:r>
-              <w:rPr>
-                <w:noProof/>
-                <w:webHidden/>
-              </w:rPr>
-              <w:fldChar w:fldCharType="begin"/>
-            </w:r>
-            <w:r>
-              <w:rPr>
-                <w:noProof/>
-                <w:webHidden/>
-              </w:rPr>
-              <w:instrText xml:space="preserve"> PAGEREF _Toc5992310 \h </w:instrText>
-            </w:r>
-            <w:r>
-              <w:rPr>
-                <w:noProof/>
-                <w:webHidden/>
-              </w:rPr>
-            </w:r>
-            <w:r>
-              <w:rPr>
-                <w:noProof/>
-                <w:webHidden/>
-              </w:rPr>
-              <w:fldChar w:fldCharType="separate"/>
-            </w:r>
-            <w:r>
-              <w:rPr>
-                <w:noProof/>
-                <w:webHidden/>
-              </w:rPr>
-              <w:t>11</w:t>
-            </w:r>
-            <w:r>
-              <w:rPr>
-                <w:noProof/>
-                <w:webHidden/>
-              </w:rPr>
-              <w:fldChar w:fldCharType="end"/>
-            </w:r>
-          </w:hyperlink>
-        </w:p>
-        <w:p>
-          <w:pPr>
-            <w:pStyle w:val="TOC1"/>
-            <w:rPr>
-              <w:rFonts w:asciiTheme="minorHAnsi" w:eastAsiaTheme="minorEastAsia" w:hAnsiTheme="minorHAnsi" w:cstheme="minorBidi"/>
-              <w:noProof/>
-              <w:sz w:val="22"/>
-              <w:szCs w:val="22"/>
-              <w:lang w:val="en-US" w:eastAsia="en-US"/>
-            </w:rPr>
-          </w:pPr>
-          <w:hyperlink w:anchor="_Toc5992311" w:history="1">
-            <w:r>
-              <w:rPr>
-                <w:rStyle w:val="Hyperlink"/>
-                <w:rFonts w:cs="Times New Roman"/>
-                <w:smallCaps/>
-                <w:noProof/>
-              </w:rPr>
-              <w:t>9</w:t>
-            </w:r>
-            <w:r>
-              <w:rPr>
-                <w:rFonts w:asciiTheme="minorHAnsi" w:eastAsiaTheme="minorEastAsia" w:hAnsiTheme="minorHAnsi" w:cstheme="minorBidi"/>
-                <w:noProof/>
-                <w:sz w:val="22"/>
-                <w:szCs w:val="22"/>
-                <w:lang w:val="en-US" w:eastAsia="en-US"/>
-              </w:rPr>
-              <w:tab/>
-            </w:r>
-            <w:r>
-              <w:rPr>
-                <w:rStyle w:val="Hyperlink"/>
-                <w:rFonts w:cstheme="minorHAnsi"/>
-                <w:smallCaps/>
-                <w:noProof/>
-              </w:rPr>
-              <w:t>Project Manager</w:t>
-            </w:r>
-            <w:r>
-              <w:rPr>
-                <w:noProof/>
-                <w:webHidden/>
-              </w:rPr>
-              <w:tab/>
-            </w:r>
-            <w:r>
-              <w:rPr>
-                <w:noProof/>
-                <w:webHidden/>
-              </w:rPr>
-              <w:fldChar w:fldCharType="begin"/>
-            </w:r>
-            <w:r>
-              <w:rPr>
-                <w:noProof/>
-                <w:webHidden/>
-              </w:rPr>
-              <w:instrText xml:space="preserve"> PAGEREF _Toc5992311 \h </w:instrText>
-            </w:r>
-            <w:r>
-              <w:rPr>
-                <w:noProof/>
-                <w:webHidden/>
-              </w:rPr>
-            </w:r>
-            <w:r>
-              <w:rPr>
-                <w:noProof/>
-                <w:webHidden/>
-              </w:rPr>
-              <w:fldChar w:fldCharType="separate"/>
-            </w:r>
-            <w:r>
-              <w:rPr>
-                <w:noProof/>
-                <w:webHidden/>
-              </w:rPr>
-              <w:t>12</w:t>
-            </w:r>
-            <w:r>
-              <w:rPr>
-                <w:noProof/>
-                <w:webHidden/>
-              </w:rPr>
-              <w:fldChar w:fldCharType="end"/>
-            </w:r>
-          </w:hyperlink>
-        </w:p>
-        <w:p>
-          <w:pPr>
-            <w:pStyle w:val="TOC1"/>
-            <w:rPr>
-              <w:rFonts w:asciiTheme="minorHAnsi" w:eastAsiaTheme="minorEastAsia" w:hAnsiTheme="minorHAnsi" w:cstheme="minorBidi"/>
-              <w:noProof/>
-              <w:sz w:val="22"/>
-              <w:szCs w:val="22"/>
-              <w:lang w:val="en-US" w:eastAsia="en-US"/>
-            </w:rPr>
-          </w:pPr>
-          <w:hyperlink w:anchor="_Toc5992312" w:history="1">
-            <w:r>
-              <w:rPr>
-                <w:rStyle w:val="Hyperlink"/>
-                <w:rFonts w:cs="Times New Roman"/>
-                <w:smallCaps/>
-                <w:noProof/>
-              </w:rPr>
-              <w:t>10</w:t>
-            </w:r>
-            <w:r>
-              <w:rPr>
-                <w:rFonts w:asciiTheme="minorHAnsi" w:eastAsiaTheme="minorEastAsia" w:hAnsiTheme="minorHAnsi" w:cstheme="minorBidi"/>
-                <w:noProof/>
-                <w:sz w:val="22"/>
-                <w:szCs w:val="22"/>
-                <w:lang w:val="en-US" w:eastAsia="en-US"/>
-              </w:rPr>
-              <w:tab/>
-            </w:r>
-            <w:r>
-              <w:rPr>
-                <w:rStyle w:val="Hyperlink"/>
-                <w:smallCaps/>
-                <w:noProof/>
-              </w:rPr>
-              <w:t>Authorization</w:t>
-            </w:r>
-            <w:r>
-              <w:rPr>
-                <w:noProof/>
-                <w:webHidden/>
-              </w:rPr>
-              <w:tab/>
-            </w:r>
-            <w:r>
-              <w:rPr>
-                <w:noProof/>
-                <w:webHidden/>
-              </w:rPr>
-              <w:fldChar w:fldCharType="begin"/>
-            </w:r>
-            <w:r>
-              <w:rPr>
-                <w:noProof/>
-                <w:webHidden/>
-              </w:rPr>
-              <w:instrText xml:space="preserve"> PAGEREF _Toc5992312 \h </w:instrText>
-            </w:r>
-            <w:r>
-              <w:rPr>
-                <w:noProof/>
-                <w:webHidden/>
-              </w:rPr>
-            </w:r>
-            <w:r>
-              <w:rPr>
-                <w:noProof/>
-                <w:webHidden/>
-              </w:rPr>
-              <w:fldChar w:fldCharType="separate"/>
-            </w:r>
-            <w:r>
-              <w:rPr>
-                <w:noProof/>
-                <w:webHidden/>
-              </w:rPr>
-              <w:t>13</w:t>
-            </w:r>
-            <w:r>
-              <w:rPr>
-                <w:noProof/>
-                <w:webHidden/>
-              </w:rPr>
-              <w:fldChar w:fldCharType="end"/>
-            </w:r>
-          </w:hyperlink>
-        </w:p>
-        <w:p>
-          <w:r>
-            <w:fldChar w:fldCharType="end"/>
-          </w:r>
-        </w:p>
-      </w:sdtContent>
-    </w:sdt>
+          <w:lang w:val="en-US" w:eastAsia="en-US"/>
+        </w:rPr>
+      </w:pPr>
+      <w:hyperlink w:anchor="_Toc6143491" w:history="1">
+        <w:r>
+          <w:rPr>
+            <w:rStyle w:val="Hyperlink"/>
+            <w:rFonts w:cs="Times New Roman"/>
+            <w:smallCaps/>
+            <w:noProof/>
+          </w:rPr>
+          <w:t>1</w:t>
+        </w:r>
+        <w:r>
+          <w:rPr>
+            <w:rFonts w:asciiTheme="minorHAnsi" w:eastAsiaTheme="minorEastAsia" w:hAnsiTheme="minorHAnsi" w:cstheme="minorBidi"/>
+            <w:noProof/>
+            <w:sz w:val="22"/>
+            <w:szCs w:val="22"/>
+            <w:lang w:val="en-US" w:eastAsia="en-US"/>
+          </w:rPr>
+          <w:tab/>
+        </w:r>
+        <w:r>
+          <w:rPr>
+            <w:rStyle w:val="Hyperlink"/>
+            <w:rFonts w:cstheme="minorHAnsi"/>
+            <w:smallCaps/>
+            <w:noProof/>
+          </w:rPr>
+          <w:t>Executive Summary</w:t>
+        </w:r>
+        <w:r>
+          <w:rPr>
+            <w:noProof/>
+            <w:webHidden/>
+          </w:rPr>
+          <w:tab/>
+        </w:r>
+        <w:r>
+          <w:rPr>
+            <w:noProof/>
+            <w:webHidden/>
+          </w:rPr>
+          <w:fldChar w:fldCharType="begin"/>
+        </w:r>
+        <w:r>
+          <w:rPr>
+            <w:noProof/>
+            <w:webHidden/>
+          </w:rPr>
+          <w:instrText xml:space="preserve"> PAGEREF _Toc6143491 \h </w:instrText>
+        </w:r>
+        <w:r>
+          <w:rPr>
+            <w:noProof/>
+            <w:webHidden/>
+          </w:rPr>
+        </w:r>
+        <w:r>
+          <w:rPr>
+            <w:noProof/>
+            <w:webHidden/>
+          </w:rPr>
+          <w:fldChar w:fldCharType="separate"/>
+        </w:r>
+        <w:r>
+          <w:rPr>
+            <w:noProof/>
+            <w:webHidden/>
+          </w:rPr>
+          <w:t>3</w:t>
+        </w:r>
+        <w:r>
+          <w:rPr>
+            <w:noProof/>
+            <w:webHidden/>
+          </w:rPr>
+          <w:fldChar w:fldCharType="end"/>
+        </w:r>
+      </w:hyperlink>
+    </w:p>
     <w:p>
       <w:pPr>
         <w:pStyle w:val="TOC1"/>
-        <w:tabs>
-          <w:tab w:val="right" w:leader="dot" w:pos="9350"/>
-        </w:tabs>
-        <w:rPr>
-          <w:rFonts w:asciiTheme="minorHAnsi" w:eastAsia="SimSun" w:hAnsiTheme="minorHAnsi"/>
+        <w:rPr>
+          <w:rFonts w:asciiTheme="minorHAnsi" w:eastAsiaTheme="minorEastAsia" w:hAnsiTheme="minorHAnsi" w:cstheme="minorBidi"/>
           <w:noProof/>
           <w:sz w:val="22"/>
           <w:szCs w:val="22"/>
-          <w:lang w:eastAsia="zh-CN"/>
-        </w:rPr>
-      </w:pPr>
+          <w:lang w:val="en-US" w:eastAsia="en-US"/>
+        </w:rPr>
+      </w:pPr>
+      <w:hyperlink w:anchor="_Toc6143492" w:history="1">
+        <w:r>
+          <w:rPr>
+            <w:rStyle w:val="Hyperlink"/>
+            <w:rFonts w:cs="Times New Roman"/>
+            <w:smallCaps/>
+            <w:noProof/>
+          </w:rPr>
+          <w:t>2</w:t>
+        </w:r>
+        <w:r>
+          <w:rPr>
+            <w:rFonts w:asciiTheme="minorHAnsi" w:eastAsiaTheme="minorEastAsia" w:hAnsiTheme="minorHAnsi" w:cstheme="minorBidi"/>
+            <w:noProof/>
+            <w:sz w:val="22"/>
+            <w:szCs w:val="22"/>
+            <w:lang w:val="en-US" w:eastAsia="en-US"/>
+          </w:rPr>
+          <w:tab/>
+        </w:r>
+        <w:r>
+          <w:rPr>
+            <w:rStyle w:val="Hyperlink"/>
+            <w:rFonts w:cstheme="minorHAnsi"/>
+            <w:smallCaps/>
+            <w:noProof/>
+          </w:rPr>
+          <w:t>Project Purpose/Justification</w:t>
+        </w:r>
+        <w:r>
+          <w:rPr>
+            <w:noProof/>
+            <w:webHidden/>
+          </w:rPr>
+          <w:tab/>
+        </w:r>
+        <w:r>
+          <w:rPr>
+            <w:noProof/>
+            <w:webHidden/>
+          </w:rPr>
+          <w:fldChar w:fldCharType="begin"/>
+        </w:r>
+        <w:r>
+          <w:rPr>
+            <w:noProof/>
+            <w:webHidden/>
+          </w:rPr>
+          <w:instrText xml:space="preserve"> PAGEREF _Toc6143492 \h </w:instrText>
+        </w:r>
+        <w:r>
+          <w:rPr>
+            <w:noProof/>
+            <w:webHidden/>
+          </w:rPr>
+        </w:r>
+        <w:r>
+          <w:rPr>
+            <w:noProof/>
+            <w:webHidden/>
+          </w:rPr>
+          <w:fldChar w:fldCharType="separate"/>
+        </w:r>
+        <w:r>
+          <w:rPr>
+            <w:noProof/>
+            <w:webHidden/>
+          </w:rPr>
+          <w:t>4</w:t>
+        </w:r>
+        <w:r>
+          <w:rPr>
+            <w:noProof/>
+            <w:webHidden/>
+          </w:rPr>
+          <w:fldChar w:fldCharType="end"/>
+        </w:r>
+      </w:hyperlink>
+    </w:p>
+    <w:p>
+      <w:pPr>
+        <w:pStyle w:val="TOC2"/>
+        <w:rPr>
+          <w:rFonts w:asciiTheme="minorHAnsi" w:eastAsiaTheme="minorEastAsia" w:hAnsiTheme="minorHAnsi" w:cstheme="minorBidi"/>
+          <w:noProof/>
+          <w:sz w:val="22"/>
+          <w:szCs w:val="22"/>
+          <w:lang w:val="en-US" w:eastAsia="en-US"/>
+        </w:rPr>
+      </w:pPr>
+      <w:hyperlink w:anchor="_Toc6143493" w:history="1">
+        <w:r>
+          <w:rPr>
+            <w:rStyle w:val="Hyperlink"/>
+            <w:rFonts w:cs="Times New Roman"/>
+            <w:noProof/>
+          </w:rPr>
+          <w:t>2.1</w:t>
+        </w:r>
+        <w:r>
+          <w:rPr>
+            <w:rFonts w:asciiTheme="minorHAnsi" w:eastAsiaTheme="minorEastAsia" w:hAnsiTheme="minorHAnsi" w:cstheme="minorBidi"/>
+            <w:noProof/>
+            <w:sz w:val="22"/>
+            <w:szCs w:val="22"/>
+            <w:lang w:val="en-US" w:eastAsia="en-US"/>
+          </w:rPr>
+          <w:tab/>
+        </w:r>
+        <w:r>
+          <w:rPr>
+            <w:rStyle w:val="Hyperlink"/>
+            <w:rFonts w:cstheme="minorHAnsi"/>
+            <w:noProof/>
+          </w:rPr>
+          <w:t>Business Need/Case</w:t>
+        </w:r>
+        <w:r>
+          <w:rPr>
+            <w:noProof/>
+            <w:webHidden/>
+          </w:rPr>
+          <w:tab/>
+        </w:r>
+        <w:r>
+          <w:rPr>
+            <w:noProof/>
+            <w:webHidden/>
+          </w:rPr>
+          <w:fldChar w:fldCharType="begin"/>
+        </w:r>
+        <w:r>
+          <w:rPr>
+            <w:noProof/>
+            <w:webHidden/>
+          </w:rPr>
+          <w:instrText xml:space="preserve"> PAGEREF _Toc6143493 \h </w:instrText>
+        </w:r>
+        <w:r>
+          <w:rPr>
+            <w:noProof/>
+            <w:webHidden/>
+          </w:rPr>
+        </w:r>
+        <w:r>
+          <w:rPr>
+            <w:noProof/>
+            <w:webHidden/>
+          </w:rPr>
+          <w:fldChar w:fldCharType="separate"/>
+        </w:r>
+        <w:r>
+          <w:rPr>
+            <w:noProof/>
+            <w:webHidden/>
+          </w:rPr>
+          <w:t>4</w:t>
+        </w:r>
+        <w:r>
+          <w:rPr>
+            <w:noProof/>
+            <w:webHidden/>
+          </w:rPr>
+          <w:fldChar w:fldCharType="end"/>
+        </w:r>
+      </w:hyperlink>
+    </w:p>
+    <w:p>
+      <w:pPr>
+        <w:pStyle w:val="TOC2"/>
+        <w:rPr>
+          <w:rFonts w:asciiTheme="minorHAnsi" w:eastAsiaTheme="minorEastAsia" w:hAnsiTheme="minorHAnsi" w:cstheme="minorBidi"/>
+          <w:noProof/>
+          <w:sz w:val="22"/>
+          <w:szCs w:val="22"/>
+          <w:lang w:val="en-US" w:eastAsia="en-US"/>
+        </w:rPr>
+      </w:pPr>
+      <w:hyperlink w:anchor="_Toc6143494" w:history="1">
+        <w:r>
+          <w:rPr>
+            <w:rStyle w:val="Hyperlink"/>
+            <w:rFonts w:cs="Times New Roman"/>
+            <w:noProof/>
+          </w:rPr>
+          <w:t>2.2</w:t>
+        </w:r>
+        <w:r>
+          <w:rPr>
+            <w:rFonts w:asciiTheme="minorHAnsi" w:eastAsiaTheme="minorEastAsia" w:hAnsiTheme="minorHAnsi" w:cstheme="minorBidi"/>
+            <w:noProof/>
+            <w:sz w:val="22"/>
+            <w:szCs w:val="22"/>
+            <w:lang w:val="en-US" w:eastAsia="en-US"/>
+          </w:rPr>
+          <w:tab/>
+        </w:r>
+        <w:r>
+          <w:rPr>
+            <w:rStyle w:val="Hyperlink"/>
+            <w:rFonts w:cstheme="minorHAnsi"/>
+            <w:noProof/>
+          </w:rPr>
+          <w:t>Business Objectives</w:t>
+        </w:r>
+        <w:r>
+          <w:rPr>
+            <w:noProof/>
+            <w:webHidden/>
+          </w:rPr>
+          <w:tab/>
+        </w:r>
+        <w:r>
+          <w:rPr>
+            <w:noProof/>
+            <w:webHidden/>
+          </w:rPr>
+          <w:fldChar w:fldCharType="begin"/>
+        </w:r>
+        <w:r>
+          <w:rPr>
+            <w:noProof/>
+            <w:webHidden/>
+          </w:rPr>
+          <w:instrText xml:space="preserve"> PAGEREF _Toc6143494 \h </w:instrText>
+        </w:r>
+        <w:r>
+          <w:rPr>
+            <w:noProof/>
+            <w:webHidden/>
+          </w:rPr>
+        </w:r>
+        <w:r>
+          <w:rPr>
+            <w:noProof/>
+            <w:webHidden/>
+          </w:rPr>
+          <w:fldChar w:fldCharType="separate"/>
+        </w:r>
+        <w:r>
+          <w:rPr>
+            <w:noProof/>
+            <w:webHidden/>
+          </w:rPr>
+          <w:t>4</w:t>
+        </w:r>
+        <w:r>
+          <w:rPr>
+            <w:noProof/>
+            <w:webHidden/>
+          </w:rPr>
+          <w:fldChar w:fldCharType="end"/>
+        </w:r>
+      </w:hyperlink>
+    </w:p>
+    <w:p>
+      <w:pPr>
+        <w:pStyle w:val="TOC1"/>
+        <w:rPr>
+          <w:rFonts w:asciiTheme="minorHAnsi" w:eastAsiaTheme="minorEastAsia" w:hAnsiTheme="minorHAnsi" w:cstheme="minorBidi"/>
+          <w:noProof/>
+          <w:sz w:val="22"/>
+          <w:szCs w:val="22"/>
+          <w:lang w:val="en-US" w:eastAsia="en-US"/>
+        </w:rPr>
+      </w:pPr>
+      <w:hyperlink w:anchor="_Toc6143495" w:history="1">
+        <w:r>
+          <w:rPr>
+            <w:rStyle w:val="Hyperlink"/>
+            <w:rFonts w:cs="Times New Roman"/>
+            <w:smallCaps/>
+            <w:noProof/>
+          </w:rPr>
+          <w:t>3</w:t>
+        </w:r>
+        <w:r>
+          <w:rPr>
+            <w:rFonts w:asciiTheme="minorHAnsi" w:eastAsiaTheme="minorEastAsia" w:hAnsiTheme="minorHAnsi" w:cstheme="minorBidi"/>
+            <w:noProof/>
+            <w:sz w:val="22"/>
+            <w:szCs w:val="22"/>
+            <w:lang w:val="en-US" w:eastAsia="en-US"/>
+          </w:rPr>
+          <w:tab/>
+        </w:r>
+        <w:r>
+          <w:rPr>
+            <w:rStyle w:val="Hyperlink"/>
+            <w:rFonts w:cstheme="minorHAnsi"/>
+            <w:smallCaps/>
+            <w:noProof/>
+          </w:rPr>
+          <w:t>Project Description</w:t>
+        </w:r>
+        <w:r>
+          <w:rPr>
+            <w:noProof/>
+            <w:webHidden/>
+          </w:rPr>
+          <w:tab/>
+        </w:r>
+        <w:r>
+          <w:rPr>
+            <w:noProof/>
+            <w:webHidden/>
+          </w:rPr>
+          <w:fldChar w:fldCharType="begin"/>
+        </w:r>
+        <w:r>
+          <w:rPr>
+            <w:noProof/>
+            <w:webHidden/>
+          </w:rPr>
+          <w:instrText xml:space="preserve"> PAGEREF _Toc6143495 \h </w:instrText>
+        </w:r>
+        <w:r>
+          <w:rPr>
+            <w:noProof/>
+            <w:webHidden/>
+          </w:rPr>
+        </w:r>
+        <w:r>
+          <w:rPr>
+            <w:noProof/>
+            <w:webHidden/>
+          </w:rPr>
+          <w:fldChar w:fldCharType="separate"/>
+        </w:r>
+        <w:r>
+          <w:rPr>
+            <w:noProof/>
+            <w:webHidden/>
+          </w:rPr>
+          <w:t>5</w:t>
+        </w:r>
+        <w:r>
+          <w:rPr>
+            <w:noProof/>
+            <w:webHidden/>
+          </w:rPr>
+          <w:fldChar w:fldCharType="end"/>
+        </w:r>
+      </w:hyperlink>
+    </w:p>
+    <w:p>
+      <w:pPr>
+        <w:pStyle w:val="TOC2"/>
+        <w:rPr>
+          <w:rFonts w:asciiTheme="minorHAnsi" w:eastAsiaTheme="minorEastAsia" w:hAnsiTheme="minorHAnsi" w:cstheme="minorBidi"/>
+          <w:noProof/>
+          <w:sz w:val="22"/>
+          <w:szCs w:val="22"/>
+          <w:lang w:val="en-US" w:eastAsia="en-US"/>
+        </w:rPr>
+      </w:pPr>
+      <w:hyperlink w:anchor="_Toc6143496" w:history="1">
+        <w:r>
+          <w:rPr>
+            <w:rStyle w:val="Hyperlink"/>
+            <w:rFonts w:cs="Times New Roman"/>
+            <w:noProof/>
+          </w:rPr>
+          <w:t>3.1</w:t>
+        </w:r>
+        <w:r>
+          <w:rPr>
+            <w:rFonts w:asciiTheme="minorHAnsi" w:eastAsiaTheme="minorEastAsia" w:hAnsiTheme="minorHAnsi" w:cstheme="minorBidi"/>
+            <w:noProof/>
+            <w:sz w:val="22"/>
+            <w:szCs w:val="22"/>
+            <w:lang w:val="en-US" w:eastAsia="en-US"/>
+          </w:rPr>
+          <w:tab/>
+        </w:r>
+        <w:r>
+          <w:rPr>
+            <w:rStyle w:val="Hyperlink"/>
+            <w:noProof/>
+          </w:rPr>
+          <w:t>Project Objectives and Success Criteria</w:t>
+        </w:r>
+        <w:r>
+          <w:rPr>
+            <w:noProof/>
+            <w:webHidden/>
+          </w:rPr>
+          <w:tab/>
+        </w:r>
+        <w:r>
+          <w:rPr>
+            <w:noProof/>
+            <w:webHidden/>
+          </w:rPr>
+          <w:fldChar w:fldCharType="begin"/>
+        </w:r>
+        <w:r>
+          <w:rPr>
+            <w:noProof/>
+            <w:webHidden/>
+          </w:rPr>
+          <w:instrText xml:space="preserve"> PAGEREF _Toc6143496 \h </w:instrText>
+        </w:r>
+        <w:r>
+          <w:rPr>
+            <w:noProof/>
+            <w:webHidden/>
+          </w:rPr>
+        </w:r>
+        <w:r>
+          <w:rPr>
+            <w:noProof/>
+            <w:webHidden/>
+          </w:rPr>
+          <w:fldChar w:fldCharType="separate"/>
+        </w:r>
+        <w:r>
+          <w:rPr>
+            <w:noProof/>
+            <w:webHidden/>
+          </w:rPr>
+          <w:t>5</w:t>
+        </w:r>
+        <w:r>
+          <w:rPr>
+            <w:noProof/>
+            <w:webHidden/>
+          </w:rPr>
+          <w:fldChar w:fldCharType="end"/>
+        </w:r>
+      </w:hyperlink>
+    </w:p>
+    <w:p>
+      <w:pPr>
+        <w:pStyle w:val="TOC2"/>
+        <w:rPr>
+          <w:rFonts w:asciiTheme="minorHAnsi" w:eastAsiaTheme="minorEastAsia" w:hAnsiTheme="minorHAnsi" w:cstheme="minorBidi"/>
+          <w:noProof/>
+          <w:sz w:val="22"/>
+          <w:szCs w:val="22"/>
+          <w:lang w:val="en-US" w:eastAsia="en-US"/>
+        </w:rPr>
+      </w:pPr>
+      <w:hyperlink w:anchor="_Toc6143497" w:history="1">
+        <w:r>
+          <w:rPr>
+            <w:rStyle w:val="Hyperlink"/>
+            <w:rFonts w:cs="Times New Roman"/>
+            <w:noProof/>
+          </w:rPr>
+          <w:t>3.2</w:t>
+        </w:r>
+        <w:r>
+          <w:rPr>
+            <w:rFonts w:asciiTheme="minorHAnsi" w:eastAsiaTheme="minorEastAsia" w:hAnsiTheme="minorHAnsi" w:cstheme="minorBidi"/>
+            <w:noProof/>
+            <w:sz w:val="22"/>
+            <w:szCs w:val="22"/>
+            <w:lang w:val="en-US" w:eastAsia="en-US"/>
+          </w:rPr>
+          <w:tab/>
+        </w:r>
+        <w:r>
+          <w:rPr>
+            <w:rStyle w:val="Hyperlink"/>
+            <w:noProof/>
+          </w:rPr>
+          <w:t>Requirements</w:t>
+        </w:r>
+        <w:r>
+          <w:rPr>
+            <w:noProof/>
+            <w:webHidden/>
+          </w:rPr>
+          <w:tab/>
+        </w:r>
+        <w:r>
+          <w:rPr>
+            <w:noProof/>
+            <w:webHidden/>
+          </w:rPr>
+          <w:fldChar w:fldCharType="begin"/>
+        </w:r>
+        <w:r>
+          <w:rPr>
+            <w:noProof/>
+            <w:webHidden/>
+          </w:rPr>
+          <w:instrText xml:space="preserve"> PAGEREF _Toc6143497 \h </w:instrText>
+        </w:r>
+        <w:r>
+          <w:rPr>
+            <w:noProof/>
+            <w:webHidden/>
+          </w:rPr>
+        </w:r>
+        <w:r>
+          <w:rPr>
+            <w:noProof/>
+            <w:webHidden/>
+          </w:rPr>
+          <w:fldChar w:fldCharType="separate"/>
+        </w:r>
+        <w:r>
+          <w:rPr>
+            <w:noProof/>
+            <w:webHidden/>
+          </w:rPr>
+          <w:t>5</w:t>
+        </w:r>
+        <w:r>
+          <w:rPr>
+            <w:noProof/>
+            <w:webHidden/>
+          </w:rPr>
+          <w:fldChar w:fldCharType="end"/>
+        </w:r>
+      </w:hyperlink>
+    </w:p>
+    <w:p>
+      <w:pPr>
+        <w:pStyle w:val="TOC2"/>
+        <w:rPr>
+          <w:rFonts w:asciiTheme="minorHAnsi" w:eastAsiaTheme="minorEastAsia" w:hAnsiTheme="minorHAnsi" w:cstheme="minorBidi"/>
+          <w:noProof/>
+          <w:sz w:val="22"/>
+          <w:szCs w:val="22"/>
+          <w:lang w:val="en-US" w:eastAsia="en-US"/>
+        </w:rPr>
+      </w:pPr>
+      <w:hyperlink w:anchor="_Toc6143498" w:history="1">
+        <w:r>
+          <w:rPr>
+            <w:rStyle w:val="Hyperlink"/>
+            <w:rFonts w:cs="Times New Roman"/>
+            <w:noProof/>
+          </w:rPr>
+          <w:t>3.3</w:t>
+        </w:r>
+        <w:r>
+          <w:rPr>
+            <w:rFonts w:asciiTheme="minorHAnsi" w:eastAsiaTheme="minorEastAsia" w:hAnsiTheme="minorHAnsi" w:cstheme="minorBidi"/>
+            <w:noProof/>
+            <w:sz w:val="22"/>
+            <w:szCs w:val="22"/>
+            <w:lang w:val="en-US" w:eastAsia="en-US"/>
+          </w:rPr>
+          <w:tab/>
+        </w:r>
+        <w:r>
+          <w:rPr>
+            <w:rStyle w:val="Hyperlink"/>
+            <w:noProof/>
+          </w:rPr>
+          <w:t>Constraints</w:t>
+        </w:r>
+        <w:r>
+          <w:rPr>
+            <w:noProof/>
+            <w:webHidden/>
+          </w:rPr>
+          <w:tab/>
+        </w:r>
+        <w:r>
+          <w:rPr>
+            <w:noProof/>
+            <w:webHidden/>
+          </w:rPr>
+          <w:fldChar w:fldCharType="begin"/>
+        </w:r>
+        <w:r>
+          <w:rPr>
+            <w:noProof/>
+            <w:webHidden/>
+          </w:rPr>
+          <w:instrText xml:space="preserve"> PAGEREF _Toc6143498 \h </w:instrText>
+        </w:r>
+        <w:r>
+          <w:rPr>
+            <w:noProof/>
+            <w:webHidden/>
+          </w:rPr>
+        </w:r>
+        <w:r>
+          <w:rPr>
+            <w:noProof/>
+            <w:webHidden/>
+          </w:rPr>
+          <w:fldChar w:fldCharType="separate"/>
+        </w:r>
+        <w:r>
+          <w:rPr>
+            <w:noProof/>
+            <w:webHidden/>
+          </w:rPr>
+          <w:t>5</w:t>
+        </w:r>
+        <w:r>
+          <w:rPr>
+            <w:noProof/>
+            <w:webHidden/>
+          </w:rPr>
+          <w:fldChar w:fldCharType="end"/>
+        </w:r>
+      </w:hyperlink>
+    </w:p>
+    <w:p>
+      <w:pPr>
+        <w:pStyle w:val="TOC2"/>
+        <w:rPr>
+          <w:rFonts w:asciiTheme="minorHAnsi" w:eastAsiaTheme="minorEastAsia" w:hAnsiTheme="minorHAnsi" w:cstheme="minorBidi"/>
+          <w:noProof/>
+          <w:sz w:val="22"/>
+          <w:szCs w:val="22"/>
+          <w:lang w:val="en-US" w:eastAsia="en-US"/>
+        </w:rPr>
+      </w:pPr>
+      <w:hyperlink w:anchor="_Toc6143499" w:history="1">
+        <w:r>
+          <w:rPr>
+            <w:rStyle w:val="Hyperlink"/>
+            <w:rFonts w:cs="Times New Roman"/>
+            <w:noProof/>
+          </w:rPr>
+          <w:t>3.4</w:t>
+        </w:r>
+        <w:r>
+          <w:rPr>
+            <w:rFonts w:asciiTheme="minorHAnsi" w:eastAsiaTheme="minorEastAsia" w:hAnsiTheme="minorHAnsi" w:cstheme="minorBidi"/>
+            <w:noProof/>
+            <w:sz w:val="22"/>
+            <w:szCs w:val="22"/>
+            <w:lang w:val="en-US" w:eastAsia="en-US"/>
+          </w:rPr>
+          <w:tab/>
+        </w:r>
+        <w:r>
+          <w:rPr>
+            <w:rStyle w:val="Hyperlink"/>
+            <w:noProof/>
+          </w:rPr>
+          <w:t>Assumptions</w:t>
+        </w:r>
+        <w:r>
+          <w:rPr>
+            <w:noProof/>
+            <w:webHidden/>
+          </w:rPr>
+          <w:tab/>
+        </w:r>
+        <w:r>
+          <w:rPr>
+            <w:noProof/>
+            <w:webHidden/>
+          </w:rPr>
+          <w:fldChar w:fldCharType="begin"/>
+        </w:r>
+        <w:r>
+          <w:rPr>
+            <w:noProof/>
+            <w:webHidden/>
+          </w:rPr>
+          <w:instrText xml:space="preserve"> PAGEREF _Toc6143499 \h </w:instrText>
+        </w:r>
+        <w:r>
+          <w:rPr>
+            <w:noProof/>
+            <w:webHidden/>
+          </w:rPr>
+        </w:r>
+        <w:r>
+          <w:rPr>
+            <w:noProof/>
+            <w:webHidden/>
+          </w:rPr>
+          <w:fldChar w:fldCharType="separate"/>
+        </w:r>
+        <w:r>
+          <w:rPr>
+            <w:noProof/>
+            <w:webHidden/>
+          </w:rPr>
+          <w:t>5</w:t>
+        </w:r>
+        <w:r>
+          <w:rPr>
+            <w:noProof/>
+            <w:webHidden/>
+          </w:rPr>
+          <w:fldChar w:fldCharType="end"/>
+        </w:r>
+      </w:hyperlink>
+    </w:p>
+    <w:p>
+      <w:pPr>
+        <w:pStyle w:val="TOC2"/>
+        <w:rPr>
+          <w:rFonts w:asciiTheme="minorHAnsi" w:eastAsiaTheme="minorEastAsia" w:hAnsiTheme="minorHAnsi" w:cstheme="minorBidi"/>
+          <w:noProof/>
+          <w:sz w:val="22"/>
+          <w:szCs w:val="22"/>
+          <w:lang w:val="en-US" w:eastAsia="en-US"/>
+        </w:rPr>
+      </w:pPr>
+      <w:hyperlink w:anchor="_Toc6143500" w:history="1">
+        <w:r>
+          <w:rPr>
+            <w:rStyle w:val="Hyperlink"/>
+            <w:rFonts w:cs="Times New Roman"/>
+            <w:noProof/>
+          </w:rPr>
+          <w:t>3.5</w:t>
+        </w:r>
+        <w:r>
+          <w:rPr>
+            <w:rFonts w:asciiTheme="minorHAnsi" w:eastAsiaTheme="minorEastAsia" w:hAnsiTheme="minorHAnsi" w:cstheme="minorBidi"/>
+            <w:noProof/>
+            <w:sz w:val="22"/>
+            <w:szCs w:val="22"/>
+            <w:lang w:val="en-US" w:eastAsia="en-US"/>
+          </w:rPr>
+          <w:tab/>
+        </w:r>
+        <w:r>
+          <w:rPr>
+            <w:rStyle w:val="Hyperlink"/>
+            <w:rFonts w:cstheme="minorHAnsi"/>
+            <w:noProof/>
+          </w:rPr>
+          <w:t>Preliminary Scope Statement</w:t>
+        </w:r>
+        <w:r>
+          <w:rPr>
+            <w:noProof/>
+            <w:webHidden/>
+          </w:rPr>
+          <w:tab/>
+        </w:r>
+        <w:r>
+          <w:rPr>
+            <w:noProof/>
+            <w:webHidden/>
+          </w:rPr>
+          <w:fldChar w:fldCharType="begin"/>
+        </w:r>
+        <w:r>
+          <w:rPr>
+            <w:noProof/>
+            <w:webHidden/>
+          </w:rPr>
+          <w:instrText xml:space="preserve"> PAGEREF _Toc6143500 \h </w:instrText>
+        </w:r>
+        <w:r>
+          <w:rPr>
+            <w:noProof/>
+            <w:webHidden/>
+          </w:rPr>
+        </w:r>
+        <w:r>
+          <w:rPr>
+            <w:noProof/>
+            <w:webHidden/>
+          </w:rPr>
+          <w:fldChar w:fldCharType="separate"/>
+        </w:r>
+        <w:r>
+          <w:rPr>
+            <w:noProof/>
+            <w:webHidden/>
+          </w:rPr>
+          <w:t>5</w:t>
+        </w:r>
+        <w:r>
+          <w:rPr>
+            <w:noProof/>
+            <w:webHidden/>
+          </w:rPr>
+          <w:fldChar w:fldCharType="end"/>
+        </w:r>
+      </w:hyperlink>
+    </w:p>
+    <w:p>
+      <w:pPr>
+        <w:pStyle w:val="TOC1"/>
+        <w:rPr>
+          <w:rFonts w:asciiTheme="minorHAnsi" w:eastAsiaTheme="minorEastAsia" w:hAnsiTheme="minorHAnsi" w:cstheme="minorBidi"/>
+          <w:noProof/>
+          <w:sz w:val="22"/>
+          <w:szCs w:val="22"/>
+          <w:lang w:val="en-US" w:eastAsia="en-US"/>
+        </w:rPr>
+      </w:pPr>
+      <w:hyperlink w:anchor="_Toc6143501" w:history="1">
+        <w:r>
+          <w:rPr>
+            <w:rStyle w:val="Hyperlink"/>
+            <w:rFonts w:cs="Times New Roman"/>
+            <w:smallCaps/>
+            <w:noProof/>
+          </w:rPr>
+          <w:t>4</w:t>
+        </w:r>
+        <w:r>
+          <w:rPr>
+            <w:rFonts w:asciiTheme="minorHAnsi" w:eastAsiaTheme="minorEastAsia" w:hAnsiTheme="minorHAnsi" w:cstheme="minorBidi"/>
+            <w:noProof/>
+            <w:sz w:val="22"/>
+            <w:szCs w:val="22"/>
+            <w:lang w:val="en-US" w:eastAsia="en-US"/>
+          </w:rPr>
+          <w:tab/>
+        </w:r>
+        <w:r>
+          <w:rPr>
+            <w:rStyle w:val="Hyperlink"/>
+            <w:rFonts w:cstheme="minorHAnsi"/>
+            <w:smallCaps/>
+            <w:noProof/>
+          </w:rPr>
+          <w:t>Risks</w:t>
+        </w:r>
+        <w:r>
+          <w:rPr>
+            <w:noProof/>
+            <w:webHidden/>
+          </w:rPr>
+          <w:tab/>
+        </w:r>
+        <w:r>
+          <w:rPr>
+            <w:noProof/>
+            <w:webHidden/>
+          </w:rPr>
+          <w:fldChar w:fldCharType="begin"/>
+        </w:r>
+        <w:r>
+          <w:rPr>
+            <w:noProof/>
+            <w:webHidden/>
+          </w:rPr>
+          <w:instrText xml:space="preserve"> PAGEREF _Toc6143501 \h </w:instrText>
+        </w:r>
+        <w:r>
+          <w:rPr>
+            <w:noProof/>
+            <w:webHidden/>
+          </w:rPr>
+        </w:r>
+        <w:r>
+          <w:rPr>
+            <w:noProof/>
+            <w:webHidden/>
+          </w:rPr>
+          <w:fldChar w:fldCharType="separate"/>
+        </w:r>
+        <w:r>
+          <w:rPr>
+            <w:noProof/>
+            <w:webHidden/>
+          </w:rPr>
+          <w:t>6</w:t>
+        </w:r>
+        <w:r>
+          <w:rPr>
+            <w:noProof/>
+            <w:webHidden/>
+          </w:rPr>
+          <w:fldChar w:fldCharType="end"/>
+        </w:r>
+      </w:hyperlink>
+    </w:p>
+    <w:p>
+      <w:pPr>
+        <w:pStyle w:val="TOC1"/>
+        <w:rPr>
+          <w:rFonts w:asciiTheme="minorHAnsi" w:eastAsiaTheme="minorEastAsia" w:hAnsiTheme="minorHAnsi" w:cstheme="minorBidi"/>
+          <w:noProof/>
+          <w:sz w:val="22"/>
+          <w:szCs w:val="22"/>
+          <w:lang w:val="en-US" w:eastAsia="en-US"/>
+        </w:rPr>
+      </w:pPr>
+      <w:hyperlink w:anchor="_Toc6143502" w:history="1">
+        <w:r>
+          <w:rPr>
+            <w:rStyle w:val="Hyperlink"/>
+            <w:rFonts w:cs="Times New Roman"/>
+            <w:smallCaps/>
+            <w:noProof/>
+          </w:rPr>
+          <w:t>5</w:t>
+        </w:r>
+        <w:r>
+          <w:rPr>
+            <w:rFonts w:asciiTheme="minorHAnsi" w:eastAsiaTheme="minorEastAsia" w:hAnsiTheme="minorHAnsi" w:cstheme="minorBidi"/>
+            <w:noProof/>
+            <w:sz w:val="22"/>
+            <w:szCs w:val="22"/>
+            <w:lang w:val="en-US" w:eastAsia="en-US"/>
+          </w:rPr>
+          <w:tab/>
+        </w:r>
+        <w:r>
+          <w:rPr>
+            <w:rStyle w:val="Hyperlink"/>
+            <w:rFonts w:cstheme="minorHAnsi"/>
+            <w:smallCaps/>
+            <w:noProof/>
+          </w:rPr>
+          <w:t>Project Deliverables</w:t>
+        </w:r>
+        <w:r>
+          <w:rPr>
+            <w:noProof/>
+            <w:webHidden/>
+          </w:rPr>
+          <w:tab/>
+        </w:r>
+        <w:r>
+          <w:rPr>
+            <w:noProof/>
+            <w:webHidden/>
+          </w:rPr>
+          <w:fldChar w:fldCharType="begin"/>
+        </w:r>
+        <w:r>
+          <w:rPr>
+            <w:noProof/>
+            <w:webHidden/>
+          </w:rPr>
+          <w:instrText xml:space="preserve"> PAGEREF _Toc6143502 \h </w:instrText>
+        </w:r>
+        <w:r>
+          <w:rPr>
+            <w:noProof/>
+            <w:webHidden/>
+          </w:rPr>
+        </w:r>
+        <w:r>
+          <w:rPr>
+            <w:noProof/>
+            <w:webHidden/>
+          </w:rPr>
+          <w:fldChar w:fldCharType="separate"/>
+        </w:r>
+        <w:r>
+          <w:rPr>
+            <w:noProof/>
+            <w:webHidden/>
+          </w:rPr>
+          <w:t>7</w:t>
+        </w:r>
+        <w:r>
+          <w:rPr>
+            <w:noProof/>
+            <w:webHidden/>
+          </w:rPr>
+          <w:fldChar w:fldCharType="end"/>
+        </w:r>
+      </w:hyperlink>
+    </w:p>
+    <w:p>
+      <w:pPr>
+        <w:pStyle w:val="TOC1"/>
+        <w:rPr>
+          <w:rFonts w:asciiTheme="minorHAnsi" w:eastAsiaTheme="minorEastAsia" w:hAnsiTheme="minorHAnsi" w:cstheme="minorBidi"/>
+          <w:noProof/>
+          <w:sz w:val="22"/>
+          <w:szCs w:val="22"/>
+          <w:lang w:val="en-US" w:eastAsia="en-US"/>
+        </w:rPr>
+      </w:pPr>
+      <w:hyperlink w:anchor="_Toc6143503" w:history="1">
+        <w:r>
+          <w:rPr>
+            <w:rStyle w:val="Hyperlink"/>
+            <w:rFonts w:cs="Times New Roman"/>
+            <w:smallCaps/>
+            <w:noProof/>
+          </w:rPr>
+          <w:t>6</w:t>
+        </w:r>
+        <w:r>
+          <w:rPr>
+            <w:rFonts w:asciiTheme="minorHAnsi" w:eastAsiaTheme="minorEastAsia" w:hAnsiTheme="minorHAnsi" w:cstheme="minorBidi"/>
+            <w:noProof/>
+            <w:sz w:val="22"/>
+            <w:szCs w:val="22"/>
+            <w:lang w:val="en-US" w:eastAsia="en-US"/>
+          </w:rPr>
+          <w:tab/>
+        </w:r>
+        <w:r>
+          <w:rPr>
+            <w:rStyle w:val="Hyperlink"/>
+            <w:rFonts w:cstheme="minorHAnsi"/>
+            <w:smallCaps/>
+            <w:noProof/>
+          </w:rPr>
+          <w:t>Summary Milestone Schedule</w:t>
+        </w:r>
+        <w:r>
+          <w:rPr>
+            <w:noProof/>
+            <w:webHidden/>
+          </w:rPr>
+          <w:tab/>
+        </w:r>
+        <w:r>
+          <w:rPr>
+            <w:noProof/>
+            <w:webHidden/>
+          </w:rPr>
+          <w:fldChar w:fldCharType="begin"/>
+        </w:r>
+        <w:r>
+          <w:rPr>
+            <w:noProof/>
+            <w:webHidden/>
+          </w:rPr>
+          <w:instrText xml:space="preserve"> PAGEREF _Toc6143503 \h </w:instrText>
+        </w:r>
+        <w:r>
+          <w:rPr>
+            <w:noProof/>
+            <w:webHidden/>
+          </w:rPr>
+        </w:r>
+        <w:r>
+          <w:rPr>
+            <w:noProof/>
+            <w:webHidden/>
+          </w:rPr>
+          <w:fldChar w:fldCharType="separate"/>
+        </w:r>
+        <w:r>
+          <w:rPr>
+            <w:noProof/>
+            <w:webHidden/>
+          </w:rPr>
+          <w:t>8</w:t>
+        </w:r>
+        <w:r>
+          <w:rPr>
+            <w:noProof/>
+            <w:webHidden/>
+          </w:rPr>
+          <w:fldChar w:fldCharType="end"/>
+        </w:r>
+      </w:hyperlink>
+    </w:p>
+    <w:p>
+      <w:pPr>
+        <w:pStyle w:val="TOC1"/>
+        <w:rPr>
+          <w:rFonts w:asciiTheme="minorHAnsi" w:eastAsiaTheme="minorEastAsia" w:hAnsiTheme="minorHAnsi" w:cstheme="minorBidi"/>
+          <w:noProof/>
+          <w:sz w:val="22"/>
+          <w:szCs w:val="22"/>
+          <w:lang w:val="en-US" w:eastAsia="en-US"/>
+        </w:rPr>
+      </w:pPr>
+      <w:hyperlink w:anchor="_Toc6143504" w:history="1">
+        <w:r>
+          <w:rPr>
+            <w:rStyle w:val="Hyperlink"/>
+            <w:rFonts w:cs="Times New Roman"/>
+            <w:smallCaps/>
+            <w:noProof/>
+          </w:rPr>
+          <w:t>7</w:t>
+        </w:r>
+        <w:r>
+          <w:rPr>
+            <w:rFonts w:asciiTheme="minorHAnsi" w:eastAsiaTheme="minorEastAsia" w:hAnsiTheme="minorHAnsi" w:cstheme="minorBidi"/>
+            <w:noProof/>
+            <w:sz w:val="22"/>
+            <w:szCs w:val="22"/>
+            <w:lang w:val="en-US" w:eastAsia="en-US"/>
+          </w:rPr>
+          <w:tab/>
+        </w:r>
+        <w:r>
+          <w:rPr>
+            <w:rStyle w:val="Hyperlink"/>
+            <w:smallCaps/>
+            <w:noProof/>
+          </w:rPr>
+          <w:t>Summary Budget</w:t>
+        </w:r>
+        <w:r>
+          <w:rPr>
+            <w:noProof/>
+            <w:webHidden/>
+          </w:rPr>
+          <w:tab/>
+        </w:r>
+        <w:r>
+          <w:rPr>
+            <w:noProof/>
+            <w:webHidden/>
+          </w:rPr>
+          <w:fldChar w:fldCharType="begin"/>
+        </w:r>
+        <w:r>
+          <w:rPr>
+            <w:noProof/>
+            <w:webHidden/>
+          </w:rPr>
+          <w:instrText xml:space="preserve"> PAGEREF _Toc6143504 \h </w:instrText>
+        </w:r>
+        <w:r>
+          <w:rPr>
+            <w:noProof/>
+            <w:webHidden/>
+          </w:rPr>
+        </w:r>
+        <w:r>
+          <w:rPr>
+            <w:noProof/>
+            <w:webHidden/>
+          </w:rPr>
+          <w:fldChar w:fldCharType="separate"/>
+        </w:r>
+        <w:r>
+          <w:rPr>
+            <w:noProof/>
+            <w:webHidden/>
+          </w:rPr>
+          <w:t>9</w:t>
+        </w:r>
+        <w:r>
+          <w:rPr>
+            <w:noProof/>
+            <w:webHidden/>
+          </w:rPr>
+          <w:fldChar w:fldCharType="end"/>
+        </w:r>
+      </w:hyperlink>
+    </w:p>
+    <w:p>
+      <w:pPr>
+        <w:pStyle w:val="TOC1"/>
+        <w:rPr>
+          <w:rFonts w:asciiTheme="minorHAnsi" w:eastAsiaTheme="minorEastAsia" w:hAnsiTheme="minorHAnsi" w:cstheme="minorBidi"/>
+          <w:noProof/>
+          <w:sz w:val="22"/>
+          <w:szCs w:val="22"/>
+          <w:lang w:val="en-US" w:eastAsia="en-US"/>
+        </w:rPr>
+      </w:pPr>
+      <w:hyperlink w:anchor="_Toc6143505" w:history="1">
+        <w:r>
+          <w:rPr>
+            <w:rStyle w:val="Hyperlink"/>
+            <w:rFonts w:cs="Times New Roman"/>
+            <w:smallCaps/>
+            <w:noProof/>
+          </w:rPr>
+          <w:t>8</w:t>
+        </w:r>
+        <w:r>
+          <w:rPr>
+            <w:rFonts w:asciiTheme="minorHAnsi" w:eastAsiaTheme="minorEastAsia" w:hAnsiTheme="minorHAnsi" w:cstheme="minorBidi"/>
+            <w:noProof/>
+            <w:sz w:val="22"/>
+            <w:szCs w:val="22"/>
+            <w:lang w:val="en-US" w:eastAsia="en-US"/>
+          </w:rPr>
+          <w:tab/>
+        </w:r>
+        <w:r>
+          <w:rPr>
+            <w:rStyle w:val="Hyperlink"/>
+            <w:rFonts w:cstheme="minorHAnsi"/>
+            <w:smallCaps/>
+            <w:noProof/>
+          </w:rPr>
+          <w:t>Project Approval Requirements</w:t>
+        </w:r>
+        <w:r>
+          <w:rPr>
+            <w:noProof/>
+            <w:webHidden/>
+          </w:rPr>
+          <w:tab/>
+        </w:r>
+        <w:r>
+          <w:rPr>
+            <w:noProof/>
+            <w:webHidden/>
+          </w:rPr>
+          <w:fldChar w:fldCharType="begin"/>
+        </w:r>
+        <w:r>
+          <w:rPr>
+            <w:noProof/>
+            <w:webHidden/>
+          </w:rPr>
+          <w:instrText xml:space="preserve"> PAGEREF _Toc6143505 \h </w:instrText>
+        </w:r>
+        <w:r>
+          <w:rPr>
+            <w:noProof/>
+            <w:webHidden/>
+          </w:rPr>
+        </w:r>
+        <w:r>
+          <w:rPr>
+            <w:noProof/>
+            <w:webHidden/>
+          </w:rPr>
+          <w:fldChar w:fldCharType="separate"/>
+        </w:r>
+        <w:r>
+          <w:rPr>
+            <w:noProof/>
+            <w:webHidden/>
+          </w:rPr>
+          <w:t>10</w:t>
+        </w:r>
+        <w:r>
+          <w:rPr>
+            <w:noProof/>
+            <w:webHidden/>
+          </w:rPr>
+          <w:fldChar w:fldCharType="end"/>
+        </w:r>
+      </w:hyperlink>
+    </w:p>
+    <w:p>
+      <w:pPr>
+        <w:pStyle w:val="TOC1"/>
+        <w:rPr>
+          <w:rFonts w:asciiTheme="minorHAnsi" w:eastAsiaTheme="minorEastAsia" w:hAnsiTheme="minorHAnsi" w:cstheme="minorBidi"/>
+          <w:noProof/>
+          <w:sz w:val="22"/>
+          <w:szCs w:val="22"/>
+          <w:lang w:val="en-US" w:eastAsia="en-US"/>
+        </w:rPr>
+      </w:pPr>
+      <w:hyperlink w:anchor="_Toc6143506" w:history="1">
+        <w:r>
+          <w:rPr>
+            <w:rStyle w:val="Hyperlink"/>
+            <w:rFonts w:cs="Times New Roman"/>
+            <w:smallCaps/>
+            <w:noProof/>
+          </w:rPr>
+          <w:t>9</w:t>
+        </w:r>
+        <w:r>
+          <w:rPr>
+            <w:rFonts w:asciiTheme="minorHAnsi" w:eastAsiaTheme="minorEastAsia" w:hAnsiTheme="minorHAnsi" w:cstheme="minorBidi"/>
+            <w:noProof/>
+            <w:sz w:val="22"/>
+            <w:szCs w:val="22"/>
+            <w:lang w:val="en-US" w:eastAsia="en-US"/>
+          </w:rPr>
+          <w:tab/>
+        </w:r>
+        <w:r>
+          <w:rPr>
+            <w:rStyle w:val="Hyperlink"/>
+            <w:rFonts w:cstheme="minorHAnsi"/>
+            <w:smallCaps/>
+            <w:noProof/>
+          </w:rPr>
+          <w:t>Project Manager</w:t>
+        </w:r>
+        <w:r>
+          <w:rPr>
+            <w:noProof/>
+            <w:webHidden/>
+          </w:rPr>
+          <w:tab/>
+        </w:r>
+        <w:r>
+          <w:rPr>
+            <w:noProof/>
+            <w:webHidden/>
+          </w:rPr>
+          <w:fldChar w:fldCharType="begin"/>
+        </w:r>
+        <w:r>
+          <w:rPr>
+            <w:noProof/>
+            <w:webHidden/>
+          </w:rPr>
+          <w:instrText xml:space="preserve"> PAGEREF _Toc6143506 \h </w:instrText>
+        </w:r>
+        <w:r>
+          <w:rPr>
+            <w:noProof/>
+            <w:webHidden/>
+          </w:rPr>
+        </w:r>
+        <w:r>
+          <w:rPr>
+            <w:noProof/>
+            <w:webHidden/>
+          </w:rPr>
+          <w:fldChar w:fldCharType="separate"/>
+        </w:r>
+        <w:r>
+          <w:rPr>
+            <w:noProof/>
+            <w:webHidden/>
+          </w:rPr>
+          <w:t>11</w:t>
+        </w:r>
+        <w:r>
+          <w:rPr>
+            <w:noProof/>
+            <w:webHidden/>
+          </w:rPr>
+          <w:fldChar w:fldCharType="end"/>
+        </w:r>
+      </w:hyperlink>
+    </w:p>
+    <w:p>
+      <w:pPr>
+        <w:pStyle w:val="TOC1"/>
+        <w:rPr>
+          <w:rFonts w:asciiTheme="minorHAnsi" w:eastAsiaTheme="minorEastAsia" w:hAnsiTheme="minorHAnsi" w:cstheme="minorBidi"/>
+          <w:noProof/>
+          <w:sz w:val="22"/>
+          <w:szCs w:val="22"/>
+          <w:lang w:val="en-US" w:eastAsia="en-US"/>
+        </w:rPr>
+      </w:pPr>
+      <w:hyperlink w:anchor="_Toc6143507" w:history="1">
+        <w:r>
+          <w:rPr>
+            <w:rStyle w:val="Hyperlink"/>
+            <w:rFonts w:cs="Times New Roman"/>
+            <w:smallCaps/>
+            <w:noProof/>
+          </w:rPr>
+          <w:t>10</w:t>
+        </w:r>
+        <w:r>
+          <w:rPr>
+            <w:rFonts w:asciiTheme="minorHAnsi" w:eastAsiaTheme="minorEastAsia" w:hAnsiTheme="minorHAnsi" w:cstheme="minorBidi"/>
+            <w:noProof/>
+            <w:sz w:val="22"/>
+            <w:szCs w:val="22"/>
+            <w:lang w:val="en-US" w:eastAsia="en-US"/>
+          </w:rPr>
+          <w:tab/>
+        </w:r>
+        <w:r>
+          <w:rPr>
+            <w:rStyle w:val="Hyperlink"/>
+            <w:smallCaps/>
+            <w:noProof/>
+          </w:rPr>
+          <w:t>Authorization</w:t>
+        </w:r>
+        <w:r>
+          <w:rPr>
+            <w:noProof/>
+            <w:webHidden/>
+          </w:rPr>
+          <w:tab/>
+        </w:r>
+        <w:r>
+          <w:rPr>
+            <w:noProof/>
+            <w:webHidden/>
+          </w:rPr>
+          <w:fldChar w:fldCharType="begin"/>
+        </w:r>
+        <w:r>
+          <w:rPr>
+            <w:noProof/>
+            <w:webHidden/>
+          </w:rPr>
+          <w:instrText xml:space="preserve"> PAGEREF _Toc6143507 \h </w:instrText>
+        </w:r>
+        <w:r>
+          <w:rPr>
+            <w:noProof/>
+            <w:webHidden/>
+          </w:rPr>
+        </w:r>
+        <w:r>
+          <w:rPr>
+            <w:noProof/>
+            <w:webHidden/>
+          </w:rPr>
+          <w:fldChar w:fldCharType="separate"/>
+        </w:r>
+        <w:r>
+          <w:rPr>
+            <w:noProof/>
+            <w:webHidden/>
+          </w:rPr>
+          <w:t>12</w:t>
+        </w:r>
+        <w:r>
+          <w:rPr>
+            <w:noProof/>
+            <w:webHidden/>
+          </w:rPr>
+          <w:fldChar w:fldCharType="end"/>
+        </w:r>
+      </w:hyperlink>
     </w:p>
     <w:p>
       <w:pPr>
@@ -2108,7 +2046,7 @@
         </w:rPr>
       </w:pPr>
       <w:bookmarkStart w:id="0" w:name="_Toc332021424"/>
-      <w:bookmarkStart w:id="1" w:name="_Toc5992296"/>
+      <w:bookmarkStart w:id="1" w:name="_Toc6143491"/>
       <w:r>
         <w:rPr>
           <w:rFonts w:asciiTheme="minorHAnsi" w:hAnsiTheme="minorHAnsi" w:cstheme="minorHAnsi"/>
@@ -2178,7 +2116,7 @@
         </w:rPr>
       </w:pPr>
       <w:bookmarkStart w:id="2" w:name="_Toc332021425"/>
-      <w:bookmarkStart w:id="3" w:name="_Toc5992297"/>
+      <w:bookmarkStart w:id="3" w:name="_Toc6143492"/>
       <w:r>
         <w:rPr>
           <w:rFonts w:asciiTheme="minorHAnsi" w:hAnsiTheme="minorHAnsi" w:cstheme="minorHAnsi"/>
@@ -2224,7 +2162,7 @@
         </w:rPr>
       </w:pPr>
       <w:bookmarkStart w:id="4" w:name="_Toc332021426"/>
-      <w:bookmarkStart w:id="5" w:name="_Toc5992298"/>
+      <w:bookmarkStart w:id="5" w:name="_Toc6143493"/>
       <w:r>
         <w:rPr>
           <w:rFonts w:asciiTheme="minorHAnsi" w:hAnsiTheme="minorHAnsi" w:cstheme="minorHAnsi"/>
@@ -2289,7 +2227,7 @@
         </w:rPr>
       </w:pPr>
       <w:bookmarkStart w:id="6" w:name="_Toc332021427"/>
-      <w:bookmarkStart w:id="7" w:name="_Toc5992299"/>
+      <w:bookmarkStart w:id="7" w:name="_Toc6143494"/>
       <w:r>
         <w:rPr>
           <w:rFonts w:asciiTheme="minorHAnsi" w:hAnsiTheme="minorHAnsi" w:cstheme="minorHAnsi"/>
@@ -2385,7 +2323,7 @@
         </w:rPr>
       </w:pPr>
       <w:bookmarkStart w:id="8" w:name="_Toc332021428"/>
-      <w:bookmarkStart w:id="9" w:name="_Toc5992300"/>
+      <w:bookmarkStart w:id="9" w:name="_Toc6143495"/>
       <w:r>
         <w:rPr>
           <w:rFonts w:asciiTheme="minorHAnsi" w:hAnsiTheme="minorHAnsi" w:cstheme="minorHAnsi"/>
@@ -2437,24 +2375,21 @@
         <w:t xml:space="preserve"> </w:t>
       </w:r>
     </w:p>
-    <w:p/>
     <w:p>
       <w:pPr>
         <w:pStyle w:val="Heading2"/>
         <w:ind w:left="360"/>
         <w:rPr>
-          <w:rFonts w:asciiTheme="minorHAnsi" w:hAnsiTheme="minorHAnsi" w:cstheme="minorHAnsi"/>
-          <w:sz w:val="24"/>
-          <w:szCs w:val="24"/>
+          <w:sz w:val="20"/>
+          <w:szCs w:val="20"/>
         </w:rPr>
       </w:pPr>
       <w:bookmarkStart w:id="10" w:name="_Toc332021429"/>
-      <w:bookmarkStart w:id="11" w:name="_Toc5992301"/>
-      <w:r>
-        <w:rPr>
-          <w:rFonts w:asciiTheme="minorHAnsi" w:hAnsiTheme="minorHAnsi" w:cstheme="minorHAnsi"/>
-          <w:sz w:val="24"/>
-          <w:szCs w:val="24"/>
+      <w:bookmarkStart w:id="11" w:name="_Toc6143496"/>
+      <w:r>
+        <w:rPr>
+          <w:sz w:val="20"/>
+          <w:szCs w:val="20"/>
         </w:rPr>
         <w:t>Project Objectives and Success Criteria</w:t>
       </w:r>
@@ -2528,10 +2463,7 @@
         <w:t>st</w:t>
       </w:r>
       <w:r>
-        <w:t xml:space="preserve"> of September 2019.</w:t>
-      </w:r>
-      <w:r>
-        <w:t xml:space="preserve"> </w:t>
+        <w:t xml:space="preserve"> of September 2019. </w:t>
       </w:r>
     </w:p>
     <w:p>
@@ -2539,18 +2471,16 @@
         <w:pStyle w:val="Heading2"/>
         <w:ind w:left="360"/>
         <w:rPr>
-          <w:rFonts w:asciiTheme="minorHAnsi" w:hAnsiTheme="minorHAnsi" w:cstheme="minorHAnsi"/>
-          <w:sz w:val="24"/>
-          <w:szCs w:val="24"/>
+          <w:sz w:val="20"/>
+          <w:szCs w:val="20"/>
         </w:rPr>
       </w:pPr>
       <w:bookmarkStart w:id="12" w:name="_Toc332021430"/>
-      <w:bookmarkStart w:id="13" w:name="_Toc5992302"/>
-      <w:r>
-        <w:rPr>
-          <w:rFonts w:asciiTheme="minorHAnsi" w:hAnsiTheme="minorHAnsi" w:cstheme="minorHAnsi"/>
-          <w:sz w:val="24"/>
-          <w:szCs w:val="24"/>
+      <w:bookmarkStart w:id="13" w:name="_Toc6143497"/>
+      <w:r>
+        <w:rPr>
+          <w:sz w:val="20"/>
+          <w:szCs w:val="20"/>
         </w:rPr>
         <w:t>Requirements</w:t>
       </w:r>
@@ -2621,18 +2551,16 @@
         <w:pStyle w:val="Heading2"/>
         <w:ind w:left="360"/>
         <w:rPr>
-          <w:rFonts w:asciiTheme="minorHAnsi" w:hAnsiTheme="minorHAnsi" w:cstheme="minorHAnsi"/>
-          <w:sz w:val="24"/>
-          <w:szCs w:val="24"/>
+          <w:sz w:val="20"/>
+          <w:szCs w:val="20"/>
         </w:rPr>
       </w:pPr>
       <w:bookmarkStart w:id="14" w:name="_Toc332021431"/>
-      <w:bookmarkStart w:id="15" w:name="_Toc5992303"/>
-      <w:r>
-        <w:rPr>
-          <w:rFonts w:asciiTheme="minorHAnsi" w:hAnsiTheme="minorHAnsi" w:cstheme="minorHAnsi"/>
-          <w:sz w:val="24"/>
-          <w:szCs w:val="24"/>
+      <w:bookmarkStart w:id="15" w:name="_Toc6143498"/>
+      <w:r>
+        <w:rPr>
+          <w:sz w:val="20"/>
+          <w:szCs w:val="20"/>
         </w:rPr>
         <w:t>Constraints</w:t>
       </w:r>
@@ -2706,24 +2634,21 @@
         <w:t>.</w:t>
       </w:r>
     </w:p>
-    <w:p/>
     <w:p>
       <w:pPr>
         <w:pStyle w:val="Heading2"/>
         <w:ind w:left="360"/>
         <w:rPr>
-          <w:rFonts w:asciiTheme="minorHAnsi" w:hAnsiTheme="minorHAnsi" w:cstheme="minorHAnsi"/>
-          <w:sz w:val="24"/>
-          <w:szCs w:val="24"/>
+          <w:sz w:val="20"/>
+          <w:szCs w:val="20"/>
         </w:rPr>
       </w:pPr>
       <w:bookmarkStart w:id="16" w:name="_Toc332021432"/>
-      <w:bookmarkStart w:id="17" w:name="_Toc5992304"/>
-      <w:r>
-        <w:rPr>
-          <w:rFonts w:asciiTheme="minorHAnsi" w:hAnsiTheme="minorHAnsi" w:cstheme="minorHAnsi"/>
-          <w:sz w:val="24"/>
-          <w:szCs w:val="24"/>
+      <w:bookmarkStart w:id="17" w:name="_Toc6143499"/>
+      <w:r>
+        <w:rPr>
+          <w:sz w:val="20"/>
+          <w:szCs w:val="20"/>
         </w:rPr>
         <w:t>Assumptions</w:t>
       </w:r>
@@ -2793,16 +2718,6 @@
     </w:p>
     <w:p>
       <w:pPr>
-        <w:ind w:left="720"/>
-      </w:pPr>
-    </w:p>
-    <w:p>
-      <w:pPr>
-        <w:ind w:left="360"/>
-      </w:pPr>
-    </w:p>
-    <w:p>
-      <w:pPr>
         <w:pStyle w:val="Heading2"/>
         <w:ind w:left="360"/>
         <w:rPr>
@@ -2812,14 +2727,13 @@
         </w:rPr>
       </w:pPr>
       <w:bookmarkStart w:id="18" w:name="_Toc332021433"/>
-      <w:bookmarkStart w:id="19" w:name="_Toc5992305"/>
+      <w:bookmarkStart w:id="19" w:name="_Toc6143500"/>
       <w:r>
         <w:rPr>
           <w:rFonts w:asciiTheme="minorHAnsi" w:hAnsiTheme="minorHAnsi" w:cstheme="minorHAnsi"/>
           <w:sz w:val="24"/>
           <w:szCs w:val="24"/>
         </w:rPr>
-        <w:lastRenderedPageBreak/>
         <w:t>Preliminary Scope Statement</w:t>
       </w:r>
       <w:bookmarkEnd w:id="18"/>
@@ -2851,22 +2765,6 @@
       <w:r>
         <w:t xml:space="preserve">All project funding will be managed by the project manager up to and including the allocated amounts in this document.  </w:t>
       </w:r>
-    </w:p>
-    <w:p>
-      <w:pPr>
-        <w:rPr>
-          <w:i/>
-          <w:color w:val="FF0000"/>
-        </w:rPr>
-      </w:pPr>
-    </w:p>
-    <w:p>
-      <w:pPr>
-        <w:rPr>
-          <w:i/>
-          <w:color w:val="FF0000"/>
-        </w:rPr>
-      </w:pPr>
     </w:p>
     <w:p>
       <w:pPr>
@@ -2879,7 +2777,7 @@
         </w:rPr>
       </w:pPr>
       <w:bookmarkStart w:id="20" w:name="_Toc332021434"/>
-      <w:bookmarkStart w:id="21" w:name="_Toc5992306"/>
+      <w:bookmarkStart w:id="21" w:name="_Toc6143501"/>
       <w:r>
         <w:rPr>
           <w:rFonts w:asciiTheme="minorHAnsi" w:hAnsiTheme="minorHAnsi" w:cstheme="minorHAnsi"/>
@@ -2901,11 +2799,6 @@
       </w:pPr>
     </w:p>
     <w:p>
-      <w:pPr>
-        <w:rPr>
-          <w:color w:val="008000"/>
-        </w:rPr>
-      </w:pPr>
       <w:r>
         <w:t xml:space="preserve">The following risks for the </w:t>
       </w:r>
@@ -2921,24 +2814,24 @@
           <w:numId w:val="22"/>
         </w:numPr>
         <w:rPr>
-          <w:rFonts w:asciiTheme="minorHAnsi" w:hAnsiTheme="minorHAnsi" w:cstheme="minorHAnsi"/>
-          <w:sz w:val="24"/>
-          <w:szCs w:val="24"/>
-        </w:rPr>
-      </w:pPr>
-      <w:r>
-        <w:rPr>
-          <w:rFonts w:asciiTheme="minorHAnsi" w:hAnsiTheme="minorHAnsi" w:cstheme="minorHAnsi"/>
-          <w:sz w:val="24"/>
-          <w:szCs w:val="24"/>
+          <w:rFonts w:ascii="Arial" w:hAnsi="Arial" w:cs="Arial"/>
+          <w:sz w:val="20"/>
+          <w:szCs w:val="20"/>
+        </w:rPr>
+      </w:pPr>
+      <w:r>
+        <w:rPr>
+          <w:rFonts w:ascii="Arial" w:hAnsi="Arial" w:cs="Arial"/>
+          <w:sz w:val="20"/>
+          <w:szCs w:val="20"/>
         </w:rPr>
         <w:t>Potential disruption to operations during solution deployment</w:t>
       </w:r>
       <w:r>
         <w:rPr>
-          <w:rFonts w:asciiTheme="minorHAnsi" w:hAnsiTheme="minorHAnsi" w:cstheme="minorHAnsi"/>
-          <w:sz w:val="24"/>
-          <w:szCs w:val="24"/>
+          <w:rFonts w:ascii="Arial" w:hAnsi="Arial" w:cs="Arial"/>
+          <w:sz w:val="20"/>
+          <w:szCs w:val="20"/>
         </w:rPr>
         <w:t>.</w:t>
       </w:r>
@@ -2974,7 +2867,7 @@
         </w:rPr>
       </w:pPr>
       <w:bookmarkStart w:id="22" w:name="_Toc332021435"/>
-      <w:bookmarkStart w:id="23" w:name="_Toc5992307"/>
+      <w:bookmarkStart w:id="23" w:name="_Toc6143502"/>
       <w:r>
         <w:rPr>
           <w:rFonts w:asciiTheme="minorHAnsi" w:hAnsiTheme="minorHAnsi" w:cstheme="minorHAnsi"/>
@@ -3042,7 +2935,7 @@
         </w:rPr>
       </w:pPr>
       <w:bookmarkStart w:id="24" w:name="_Toc332021436"/>
-      <w:bookmarkStart w:id="25" w:name="_Toc5992308"/>
+      <w:bookmarkStart w:id="25" w:name="_Toc6143503"/>
       <w:r>
         <w:rPr>
           <w:rFonts w:asciiTheme="minorHAnsi" w:hAnsiTheme="minorHAnsi" w:cstheme="minorHAnsi"/>
@@ -3060,24 +2953,24 @@
       <w:pPr>
         <w:pStyle w:val="NoSpacing"/>
         <w:rPr>
-          <w:rFonts w:asciiTheme="minorHAnsi" w:hAnsiTheme="minorHAnsi" w:cstheme="minorHAnsi"/>
-          <w:sz w:val="24"/>
-          <w:szCs w:val="24"/>
-        </w:rPr>
-      </w:pPr>
-      <w:r>
-        <w:rPr>
-          <w:rFonts w:asciiTheme="minorHAnsi" w:hAnsiTheme="minorHAnsi" w:cstheme="minorHAnsi"/>
-          <w:sz w:val="24"/>
-          <w:szCs w:val="24"/>
+          <w:rFonts w:ascii="Arial" w:hAnsi="Arial" w:cs="Arial"/>
+          <w:sz w:val="20"/>
+          <w:szCs w:val="20"/>
+        </w:rPr>
+      </w:pPr>
+      <w:r>
+        <w:rPr>
+          <w:rFonts w:ascii="Arial" w:hAnsi="Arial" w:cs="Arial"/>
+          <w:sz w:val="20"/>
+          <w:szCs w:val="20"/>
         </w:rPr>
         <w:t xml:space="preserve">The project Summary Milestone Schedule is presented below.  As requirements are more clearly defined this schedule may be modified.  Any changes will be communicated </w:t>
       </w:r>
       <w:r>
         <w:rPr>
-          <w:rFonts w:asciiTheme="minorHAnsi" w:hAnsiTheme="minorHAnsi" w:cstheme="minorHAnsi"/>
-          <w:sz w:val="24"/>
-          <w:szCs w:val="24"/>
+          <w:rFonts w:ascii="Arial" w:hAnsi="Arial" w:cs="Arial"/>
+          <w:sz w:val="20"/>
+          <w:szCs w:val="20"/>
         </w:rPr>
         <w:t>through project status meetings.</w:t>
       </w:r>
@@ -3086,9 +2979,9 @@
       <w:pPr>
         <w:pStyle w:val="NoSpacing"/>
         <w:rPr>
-          <w:rFonts w:asciiTheme="minorHAnsi" w:hAnsiTheme="minorHAnsi"/>
-          <w:sz w:val="24"/>
-          <w:szCs w:val="24"/>
+          <w:rFonts w:ascii="Arial" w:hAnsi="Arial" w:cs="Arial"/>
+          <w:sz w:val="20"/>
+          <w:szCs w:val="20"/>
         </w:rPr>
       </w:pPr>
     </w:p>
@@ -3246,14 +3139,14 @@
               </w:numPr>
               <w:jc w:val="center"/>
               <w:rPr>
-                <w:rFonts w:asciiTheme="minorHAnsi" w:hAnsiTheme="minorHAnsi" w:cs="Arial"/>
+                <w:rFonts w:cs="Arial"/>
                 <w:color w:val="FF0000"/>
                 <w:sz w:val="20"/>
               </w:rPr>
             </w:pPr>
             <w:r>
               <w:rPr>
-                <w:rFonts w:asciiTheme="minorHAnsi" w:hAnsiTheme="minorHAnsi" w:cs="Arial"/>
+                <w:rFonts w:cs="Arial"/>
                 <w:color w:val="FF0000"/>
                 <w:sz w:val="20"/>
               </w:rPr>
@@ -3280,13 +3173,13 @@
                 <w:numId w:val="24"/>
               </w:numPr>
               <w:rPr>
-                <w:rFonts w:asciiTheme="minorHAnsi" w:hAnsiTheme="minorHAnsi" w:cs="Arial"/>
+                <w:rFonts w:cs="Arial"/>
                 <w:sz w:val="20"/>
               </w:rPr>
             </w:pPr>
             <w:r>
               <w:rPr>
-                <w:rFonts w:asciiTheme="minorHAnsi" w:hAnsiTheme="minorHAnsi" w:cs="Arial"/>
+                <w:rFonts w:cs="Arial"/>
                 <w:sz w:val="20"/>
               </w:rPr>
               <w:t>Complete Solution Design</w:t>
@@ -3312,13 +3205,13 @@
               <w:ind w:left="360" w:hanging="360"/>
               <w:jc w:val="center"/>
               <w:rPr>
-                <w:rFonts w:asciiTheme="minorHAnsi" w:hAnsiTheme="minorHAnsi" w:cs="Arial"/>
+                <w:rFonts w:cs="Arial"/>
                 <w:sz w:val="20"/>
               </w:rPr>
             </w:pPr>
             <w:r>
               <w:rPr>
-                <w:rFonts w:asciiTheme="minorHAnsi" w:hAnsiTheme="minorHAnsi" w:cs="Arial"/>
+                <w:rFonts w:cs="Arial"/>
                 <w:color w:val="FF0000"/>
                 <w:sz w:val="20"/>
               </w:rPr>
@@ -3348,14 +3241,13 @@
                 <w:tab w:val="left" w:pos="360"/>
               </w:tabs>
               <w:rPr>
-                <w:rFonts w:asciiTheme="minorHAnsi" w:hAnsiTheme="minorHAnsi" w:cs="Arial"/>
-                <w:sz w:val="24"/>
-                <w:szCs w:val="24"/>
+                <w:rFonts w:cs="Arial"/>
+                <w:sz w:val="20"/>
               </w:rPr>
             </w:pPr>
             <w:r>
               <w:rPr>
-                <w:rFonts w:asciiTheme="minorHAnsi" w:hAnsiTheme="minorHAnsi" w:cs="Arial"/>
+                <w:rFonts w:cs="Arial"/>
                 <w:sz w:val="20"/>
               </w:rPr>
               <w:t>Acquire Hardware and Software</w:t>
@@ -3381,13 +3273,13 @@
               <w:ind w:left="360" w:hanging="360"/>
               <w:jc w:val="center"/>
               <w:rPr>
-                <w:rFonts w:asciiTheme="minorHAnsi" w:hAnsiTheme="minorHAnsi" w:cs="Arial"/>
+                <w:rFonts w:cs="Arial"/>
                 <w:sz w:val="20"/>
               </w:rPr>
             </w:pPr>
             <w:r>
               <w:rPr>
-                <w:rFonts w:asciiTheme="minorHAnsi" w:hAnsiTheme="minorHAnsi" w:cs="Arial"/>
+                <w:rFonts w:cs="Arial"/>
                 <w:color w:val="FF0000"/>
                 <w:sz w:val="20"/>
               </w:rPr>
@@ -3441,13 +3333,13 @@
               </w:numPr>
               <w:jc w:val="center"/>
               <w:rPr>
-                <w:rFonts w:asciiTheme="minorHAnsi" w:hAnsiTheme="minorHAnsi" w:cs="Arial"/>
+                <w:rFonts w:cs="Arial"/>
                 <w:sz w:val="20"/>
               </w:rPr>
             </w:pPr>
             <w:r>
               <w:rPr>
-                <w:rFonts w:asciiTheme="minorHAnsi" w:hAnsiTheme="minorHAnsi" w:cs="Arial"/>
+                <w:rFonts w:cs="Arial"/>
                 <w:color w:val="FF0000"/>
                 <w:sz w:val="20"/>
               </w:rPr>
@@ -3501,13 +3393,13 @@
               </w:numPr>
               <w:jc w:val="center"/>
               <w:rPr>
-                <w:rFonts w:asciiTheme="minorHAnsi" w:hAnsiTheme="minorHAnsi" w:cs="Arial"/>
+                <w:rFonts w:cs="Arial"/>
                 <w:sz w:val="20"/>
               </w:rPr>
             </w:pPr>
             <w:r>
               <w:rPr>
-                <w:rFonts w:asciiTheme="minorHAnsi" w:hAnsiTheme="minorHAnsi" w:cs="Arial"/>
+                <w:rFonts w:cs="Arial"/>
                 <w:color w:val="FF0000"/>
                 <w:sz w:val="20"/>
               </w:rPr>
@@ -3548,7 +3440,7 @@
         </w:rPr>
       </w:pPr>
       <w:bookmarkStart w:id="26" w:name="_Toc332021437"/>
-      <w:bookmarkStart w:id="27" w:name="_Toc5992309"/>
+      <w:bookmarkStart w:id="27" w:name="_Toc6143504"/>
       <w:r>
         <w:rPr>
           <w:rFonts w:asciiTheme="minorHAnsi" w:hAnsiTheme="minorHAnsi"/>
@@ -3578,7 +3470,7 @@
       <w:pPr>
         <w:pStyle w:val="NoSpacing"/>
         <w:rPr>
-          <w:rFonts w:asciiTheme="minorHAnsi" w:hAnsiTheme="minorHAnsi"/>
+          <w:rFonts w:ascii="Arial" w:hAnsi="Arial" w:cs="Arial"/>
           <w:sz w:val="24"/>
           <w:szCs w:val="24"/>
         </w:rPr>
@@ -3733,14 +3625,14 @@
               </w:numPr>
               <w:jc w:val="center"/>
               <w:rPr>
-                <w:rFonts w:asciiTheme="minorHAnsi" w:hAnsiTheme="minorHAnsi" w:cs="Arial"/>
+                <w:rFonts w:cs="Arial"/>
                 <w:b/>
                 <w:sz w:val="20"/>
               </w:rPr>
             </w:pPr>
             <w:r>
               <w:rPr>
-                <w:rFonts w:asciiTheme="minorHAnsi" w:hAnsiTheme="minorHAnsi" w:cs="Arial"/>
+                <w:rFonts w:cs="Arial"/>
                 <w:color w:val="FF0000"/>
                 <w:sz w:val="20"/>
               </w:rPr>
@@ -3766,13 +3658,13 @@
                 <w:numId w:val="24"/>
               </w:numPr>
               <w:rPr>
-                <w:rFonts w:asciiTheme="minorHAnsi" w:hAnsiTheme="minorHAnsi" w:cs="Arial"/>
+                <w:rFonts w:cs="Arial"/>
                 <w:sz w:val="20"/>
               </w:rPr>
             </w:pPr>
             <w:r>
               <w:rPr>
-                <w:rFonts w:asciiTheme="minorHAnsi" w:hAnsiTheme="minorHAnsi" w:cs="Arial"/>
+                <w:rFonts w:cs="Arial"/>
                 <w:sz w:val="20"/>
               </w:rPr>
               <w:t>Hardware</w:t>
@@ -3797,13 +3689,13 @@
               <w:ind w:left="360" w:hanging="360"/>
               <w:jc w:val="center"/>
               <w:rPr>
-                <w:rFonts w:asciiTheme="minorHAnsi" w:hAnsiTheme="minorHAnsi" w:cs="Arial"/>
+                <w:rFonts w:cs="Arial"/>
                 <w:sz w:val="20"/>
               </w:rPr>
             </w:pPr>
             <w:r>
               <w:rPr>
-                <w:rFonts w:asciiTheme="minorHAnsi" w:hAnsiTheme="minorHAnsi" w:cs="Arial"/>
+                <w:rFonts w:cs="Arial"/>
                 <w:color w:val="FF0000"/>
                 <w:sz w:val="20"/>
               </w:rPr>
@@ -3832,14 +3724,14 @@
                 <w:tab w:val="left" w:pos="360"/>
               </w:tabs>
               <w:rPr>
-                <w:rFonts w:asciiTheme="minorHAnsi" w:hAnsiTheme="minorHAnsi" w:cs="Arial"/>
+                <w:rFonts w:cs="Arial"/>
                 <w:sz w:val="24"/>
                 <w:szCs w:val="24"/>
               </w:rPr>
             </w:pPr>
             <w:r>
               <w:rPr>
-                <w:rFonts w:asciiTheme="minorHAnsi" w:hAnsiTheme="minorHAnsi" w:cs="Arial"/>
+                <w:rFonts w:cs="Arial"/>
                 <w:sz w:val="20"/>
               </w:rPr>
               <w:t>Software and Licensing</w:t>
@@ -3864,13 +3756,13 @@
               <w:ind w:left="360" w:hanging="360"/>
               <w:jc w:val="center"/>
               <w:rPr>
-                <w:rFonts w:asciiTheme="minorHAnsi" w:hAnsiTheme="minorHAnsi" w:cs="Arial"/>
+                <w:rFonts w:cs="Arial"/>
                 <w:sz w:val="20"/>
               </w:rPr>
             </w:pPr>
             <w:r>
               <w:rPr>
-                <w:rFonts w:asciiTheme="minorHAnsi" w:hAnsiTheme="minorHAnsi" w:cs="Arial"/>
+                <w:rFonts w:cs="Arial"/>
                 <w:color w:val="FF0000"/>
                 <w:sz w:val="20"/>
               </w:rPr>
@@ -3963,7 +3855,7 @@
         </w:rPr>
       </w:pPr>
       <w:bookmarkStart w:id="28" w:name="_Toc332021438"/>
-      <w:bookmarkStart w:id="29" w:name="_Toc5992310"/>
+      <w:bookmarkStart w:id="29" w:name="_Toc6143505"/>
       <w:r>
         <w:rPr>
           <w:rFonts w:asciiTheme="minorHAnsi" w:hAnsiTheme="minorHAnsi" w:cstheme="minorHAnsi"/>
@@ -3991,24 +3883,24 @@
       <w:pPr>
         <w:pStyle w:val="NoSpacing"/>
         <w:rPr>
-          <w:rFonts w:asciiTheme="minorHAnsi" w:hAnsiTheme="minorHAnsi"/>
-          <w:sz w:val="24"/>
-          <w:szCs w:val="24"/>
-        </w:rPr>
-      </w:pPr>
-      <w:r>
-        <w:rPr>
-          <w:rFonts w:asciiTheme="minorHAnsi" w:hAnsiTheme="minorHAnsi" w:cstheme="minorHAnsi"/>
-          <w:sz w:val="24"/>
-          <w:szCs w:val="24"/>
+          <w:rFonts w:ascii="Arial" w:hAnsi="Arial" w:cs="Arial"/>
+          <w:sz w:val="20"/>
+          <w:szCs w:val="20"/>
+        </w:rPr>
+      </w:pPr>
+      <w:r>
+        <w:rPr>
+          <w:rFonts w:ascii="Arial" w:hAnsi="Arial" w:cs="Arial"/>
+          <w:sz w:val="20"/>
+          <w:szCs w:val="20"/>
         </w:rPr>
         <w:t xml:space="preserve">Success for the </w:t>
       </w:r>
       <w:r>
         <w:rPr>
-          <w:rFonts w:asciiTheme="minorHAnsi" w:hAnsiTheme="minorHAnsi" w:cstheme="minorHAnsi"/>
-          <w:sz w:val="24"/>
-          <w:szCs w:val="24"/>
+          <w:rFonts w:ascii="Arial" w:hAnsi="Arial" w:cs="Arial"/>
+          <w:sz w:val="20"/>
+          <w:szCs w:val="20"/>
         </w:rPr>
         <w:t xml:space="preserve">project will be achieved when a fully tested, and all technical documentation, is fully deployed throughout the company within the time and cost constraints indicated in this charter. </w:t>
       </w:r>
@@ -4024,7 +3916,7 @@
         </w:rPr>
       </w:pPr>
       <w:bookmarkStart w:id="30" w:name="_Toc332021439"/>
-      <w:bookmarkStart w:id="31" w:name="_Toc5992311"/>
+      <w:bookmarkStart w:id="31" w:name="_Toc6143506"/>
       <w:r>
         <w:rPr>
           <w:rFonts w:asciiTheme="minorHAnsi" w:hAnsiTheme="minorHAnsi" w:cstheme="minorHAnsi"/>
@@ -4052,104 +3944,104 @@
       <w:pPr>
         <w:pStyle w:val="NoSpacing"/>
         <w:rPr>
-          <w:rFonts w:asciiTheme="minorHAnsi" w:hAnsiTheme="minorHAnsi" w:cstheme="minorHAnsi"/>
-          <w:sz w:val="24"/>
-          <w:szCs w:val="24"/>
-        </w:rPr>
-      </w:pPr>
-      <w:r>
-        <w:rPr>
-          <w:rFonts w:asciiTheme="minorHAnsi" w:hAnsiTheme="minorHAnsi" w:cstheme="minorHAnsi"/>
-          <w:sz w:val="24"/>
-          <w:szCs w:val="24"/>
+          <w:rFonts w:ascii="Arial" w:hAnsi="Arial" w:cs="Arial"/>
+          <w:sz w:val="20"/>
+          <w:szCs w:val="20"/>
+        </w:rPr>
+      </w:pPr>
+      <w:r>
+        <w:rPr>
+          <w:rFonts w:ascii="Arial" w:hAnsi="Arial" w:cs="Arial"/>
+          <w:sz w:val="20"/>
+          <w:szCs w:val="20"/>
         </w:rPr>
         <w:t>Bogdan Cunita</w:t>
       </w:r>
       <w:r>
         <w:rPr>
-          <w:rFonts w:asciiTheme="minorHAnsi" w:hAnsiTheme="minorHAnsi" w:cstheme="minorHAnsi"/>
-          <w:sz w:val="24"/>
-          <w:szCs w:val="24"/>
+          <w:rFonts w:ascii="Arial" w:hAnsi="Arial" w:cs="Arial"/>
+          <w:sz w:val="20"/>
+          <w:szCs w:val="20"/>
         </w:rPr>
         <w:t xml:space="preserve"> is named Project Mana</w:t>
       </w:r>
       <w:r>
         <w:rPr>
-          <w:rFonts w:asciiTheme="minorHAnsi" w:hAnsiTheme="minorHAnsi" w:cstheme="minorHAnsi"/>
-          <w:sz w:val="24"/>
-          <w:szCs w:val="24"/>
+          <w:rFonts w:ascii="Arial" w:hAnsi="Arial" w:cs="Arial"/>
+          <w:sz w:val="20"/>
+          <w:szCs w:val="20"/>
         </w:rPr>
         <w:t xml:space="preserve">ger for the duration of the </w:t>
       </w:r>
       <w:r>
         <w:rPr>
-          <w:rFonts w:asciiTheme="minorHAnsi" w:hAnsiTheme="minorHAnsi" w:cstheme="minorHAnsi"/>
-          <w:sz w:val="24"/>
-          <w:szCs w:val="24"/>
+          <w:rFonts w:ascii="Arial" w:hAnsi="Arial" w:cs="Arial"/>
+          <w:sz w:val="20"/>
+          <w:szCs w:val="20"/>
         </w:rPr>
         <w:t xml:space="preserve">Project.  Mr. </w:t>
       </w:r>
       <w:r>
         <w:rPr>
-          <w:rFonts w:asciiTheme="minorHAnsi" w:hAnsiTheme="minorHAnsi" w:cstheme="minorHAnsi"/>
-          <w:sz w:val="24"/>
-          <w:szCs w:val="24"/>
+          <w:rFonts w:ascii="Arial" w:hAnsi="Arial" w:cs="Arial"/>
+          <w:sz w:val="20"/>
+          <w:szCs w:val="20"/>
         </w:rPr>
         <w:t xml:space="preserve">Cunita </w:t>
       </w:r>
       <w:r>
         <w:rPr>
-          <w:rFonts w:asciiTheme="minorHAnsi" w:hAnsiTheme="minorHAnsi" w:cstheme="minorHAnsi"/>
-          <w:sz w:val="24"/>
-          <w:szCs w:val="24"/>
+          <w:rFonts w:ascii="Arial" w:hAnsi="Arial" w:cs="Arial"/>
+          <w:sz w:val="20"/>
+          <w:szCs w:val="20"/>
         </w:rPr>
         <w:t xml:space="preserve">responsibility is to manage all project tasks, scheduling, and </w:t>
       </w:r>
       <w:r>
         <w:rPr>
-          <w:rFonts w:asciiTheme="minorHAnsi" w:hAnsiTheme="minorHAnsi" w:cstheme="minorHAnsi"/>
-          <w:sz w:val="24"/>
-          <w:szCs w:val="24"/>
+          <w:rFonts w:ascii="Arial" w:hAnsi="Arial" w:cs="Arial"/>
+          <w:sz w:val="20"/>
+          <w:szCs w:val="20"/>
         </w:rPr>
         <w:t xml:space="preserve">communication regarding the </w:t>
       </w:r>
       <w:r>
         <w:rPr>
-          <w:rFonts w:asciiTheme="minorHAnsi" w:hAnsiTheme="minorHAnsi" w:cstheme="minorHAnsi"/>
-          <w:sz w:val="24"/>
-          <w:szCs w:val="24"/>
+          <w:rFonts w:ascii="Arial" w:hAnsi="Arial" w:cs="Arial"/>
+          <w:sz w:val="20"/>
+          <w:szCs w:val="20"/>
         </w:rPr>
         <w:t>project.  Mr</w:t>
       </w:r>
       <w:r>
         <w:rPr>
-          <w:rFonts w:asciiTheme="minorHAnsi" w:hAnsiTheme="minorHAnsi" w:cstheme="minorHAnsi"/>
-          <w:sz w:val="24"/>
-          <w:szCs w:val="24"/>
+          <w:rFonts w:ascii="Arial" w:hAnsi="Arial" w:cs="Arial"/>
+          <w:sz w:val="20"/>
+          <w:szCs w:val="20"/>
         </w:rPr>
         <w:t>. Cunita</w:t>
       </w:r>
       <w:r>
         <w:rPr>
-          <w:rFonts w:asciiTheme="minorHAnsi" w:hAnsiTheme="minorHAnsi" w:cstheme="minorHAnsi"/>
-          <w:sz w:val="24"/>
-          <w:szCs w:val="24"/>
+          <w:rFonts w:ascii="Arial" w:hAnsi="Arial" w:cs="Arial"/>
+          <w:sz w:val="20"/>
+          <w:szCs w:val="20"/>
         </w:rPr>
         <w:t xml:space="preserve"> will provid</w:t>
       </w:r>
       <w:r>
         <w:rPr>
-          <w:rFonts w:asciiTheme="minorHAnsi" w:hAnsiTheme="minorHAnsi" w:cstheme="minorHAnsi"/>
-          <w:sz w:val="24"/>
-          <w:szCs w:val="24"/>
+          <w:rFonts w:ascii="Arial" w:hAnsi="Arial" w:cs="Arial"/>
+          <w:sz w:val="20"/>
+          <w:szCs w:val="20"/>
         </w:rPr>
         <w:t>e weekly updates to the Department Delivery Manager</w:t>
       </w:r>
       <w:r>
         <w:rPr>
-          <w:rFonts w:asciiTheme="minorHAnsi" w:hAnsiTheme="minorHAnsi" w:cstheme="minorHAnsi"/>
-          <w:sz w:val="24"/>
-          <w:szCs w:val="24"/>
+          <w:rFonts w:ascii="Arial" w:hAnsi="Arial" w:cs="Arial"/>
+          <w:sz w:val="20"/>
+          <w:szCs w:val="20"/>
         </w:rPr>
         <w:t xml:space="preserve">.  </w:t>
       </w:r>
@@ -4165,7 +4057,7 @@
         </w:rPr>
       </w:pPr>
       <w:bookmarkStart w:id="32" w:name="_Toc332021440"/>
-      <w:bookmarkStart w:id="33" w:name="_Toc5992312"/>
+      <w:bookmarkStart w:id="33" w:name="_Toc6143507"/>
       <w:r>
         <w:rPr>
           <w:rFonts w:asciiTheme="minorHAnsi" w:hAnsiTheme="minorHAnsi"/>
@@ -4200,25 +4092,29 @@
           <w:tab w:val="left" w:leader="underscore" w:pos="8640"/>
         </w:tabs>
         <w:rPr>
-          <w:rFonts w:asciiTheme="minorHAnsi" w:hAnsiTheme="minorHAnsi"/>
-        </w:rPr>
-      </w:pPr>
-      <w:r>
-        <w:rPr>
-          <w:rFonts w:asciiTheme="minorHAnsi" w:hAnsiTheme="minorHAnsi"/>
+          <w:rFonts w:ascii="Arial" w:hAnsi="Arial" w:cs="Arial"/>
+          <w:sz w:val="20"/>
+        </w:rPr>
+      </w:pPr>
+      <w:r>
+        <w:rPr>
+          <w:rFonts w:ascii="Arial" w:hAnsi="Arial" w:cs="Arial"/>
+          <w:sz w:val="20"/>
         </w:rPr>
         <w:tab/>
       </w:r>
       <w:r>
         <w:rPr>
-          <w:rFonts w:asciiTheme="minorHAnsi" w:hAnsiTheme="minorHAnsi"/>
+          <w:rFonts w:ascii="Arial" w:hAnsi="Arial" w:cs="Arial"/>
+          <w:sz w:val="20"/>
         </w:rPr>
         <w:tab/>
         <w:t>Date:</w:t>
       </w:r>
       <w:r>
         <w:rPr>
-          <w:rFonts w:asciiTheme="minorHAnsi" w:hAnsiTheme="minorHAnsi"/>
+          <w:rFonts w:ascii="Arial" w:hAnsi="Arial" w:cs="Arial"/>
+          <w:sz w:val="20"/>
         </w:rPr>
         <w:tab/>
       </w:r>
@@ -4348,7 +4244,7 @@
                         <a:blip r:embed="rId1">
                           <a:extLst>
                             <a:ext uri="{28A0092B-C50C-407E-A947-70E740481C1C}">
-                              <a14:useLocalDpi xmlns="" xmlns:wpc="http://schemas.microsoft.com/office/word/2010/wordprocessingCanvas" xmlns:cx="http://schemas.microsoft.com/office/drawing/2014/chartex" xmlns:cx1="http://schemas.microsoft.com/office/drawing/2015/9/8/chartex" xmlns:mc="http://schemas.openxmlformats.org/markup-compatibility/2006" xmlns:o="urn:schemas-microsoft-com:office:office" xmlns:v="urn:schemas-microsoft-com:vml" xmlns:wp14="http://schemas.microsoft.com/office/word/2010/wordprocessingDrawing" xmlns:w10="urn:schemas-microsoft-com:office:word" xmlns:w="http://schemas.openxmlformats.org/wordprocessingml/2006/main" xmlns:w14="http://schemas.microsoft.com/office/word/2010/wordml" xmlns:w15="http://schemas.microsoft.com/office/word/2012/wordml" xmlns:w16se="http://schemas.microsoft.com/office/word/2015/wordml/symex" xmlns:wpg="http://schemas.microsoft.com/office/word/2010/wordprocessingGroup" xmlns:wpi="http://schemas.microsoft.com/office/word/2010/wordprocessingInk" xmlns:wps="http://schemas.microsoft.com/office/word/2010/wordprocessingShape" xmlns:a14="http://schemas.microsoft.com/office/drawing/2010/main" val="0"/>
+                              <a14:useLocalDpi xmlns:a14="http://schemas.microsoft.com/office/drawing/2010/main" xmlns:wps="http://schemas.microsoft.com/office/word/2010/wordprocessingShape" xmlns:wpi="http://schemas.microsoft.com/office/word/2010/wordprocessingInk" xmlns:wpg="http://schemas.microsoft.com/office/word/2010/wordprocessingGroup" xmlns:w16se="http://schemas.microsoft.com/office/word/2015/wordml/symex" xmlns:w15="http://schemas.microsoft.com/office/word/2012/wordml" xmlns:w14="http://schemas.microsoft.com/office/word/2010/wordml" xmlns:w="http://schemas.openxmlformats.org/wordprocessingml/2006/main" xmlns:w10="urn:schemas-microsoft-com:office:word" xmlns:wp14="http://schemas.microsoft.com/office/word/2010/wordprocessingDrawing" xmlns:v="urn:schemas-microsoft-com:vml" xmlns:o="urn:schemas-microsoft-com:office:office" xmlns:mc="http://schemas.openxmlformats.org/markup-compatibility/2006" xmlns:cx1="http://schemas.microsoft.com/office/drawing/2015/9/8/chartex" xmlns:cx="http://schemas.microsoft.com/office/drawing/2014/chartex" xmlns:wpc="http://schemas.microsoft.com/office/word/2010/wordprocessingCanvas" xmlns="" val="0"/>
                             </a:ext>
                           </a:extLst>
                         </a:blip>
@@ -4487,7 +4383,7 @@
                 <w:noProof/>
                 <w:sz w:val="16"/>
               </w:rPr>
-              <w:t>13</w:t>
+              <w:t>12</w:t>
             </w:r>
           </w:fldSimple>
         </w:p>
@@ -9089,7 +8985,7 @@
 </file>
 
 <file path=customXml/itemProps1.xml><?xml version="1.0" encoding="utf-8"?>
-<ds:datastoreItem xmlns:ds="http://schemas.openxmlformats.org/officeDocument/2006/customXml" ds:itemID="{EF9880FE-503D-4CA0-B3A9-0293589A8210}">
+<ds:datastoreItem xmlns:ds="http://schemas.openxmlformats.org/officeDocument/2006/customXml" ds:itemID="{40BE9B80-B0C0-4D3C-87DD-015D4FAC8AE8}">
   <ds:schemaRefs>
     <ds:schemaRef ds:uri="http://schemas.openxmlformats.org/officeDocument/2006/bibliography"/>
   </ds:schemaRefs>

</xml_diff>

<commit_message>
updated NTT Data address from the first page
</commit_message>
<xml_diff>
--- a/ProjectDocuments/00_Initiating/00_Project_Charter.docx
+++ b/ProjectDocuments/00_Initiating/00_Project_Charter.docx
@@ -211,37 +211,35 @@
         </w:rPr>
         <w:t>NTT Data Romania</w:t>
       </w:r>
-    </w:p>
-    <w:p>
-      <w:pPr>
-        <w:jc w:val="center"/>
+      <w:r>
         <w:rPr>
           <w:b/>
           <w:smallCaps/>
           <w:sz w:val="28"/>
           <w:szCs w:val="28"/>
         </w:rPr>
-      </w:pPr>
-      <w:r>
+        <w:t xml:space="preserve"> S.A.</w:t>
+      </w:r>
+    </w:p>
+    <w:p>
+      <w:pPr>
+        <w:jc w:val="center"/>
         <w:rPr>
           <w:b/>
           <w:smallCaps/>
           <w:sz w:val="28"/>
           <w:szCs w:val="28"/>
         </w:rPr>
-        <w:t xml:space="preserve">Street Constanta 19-21 </w:t>
-      </w:r>
-    </w:p>
-    <w:p>
-      <w:pPr>
-        <w:jc w:val="center"/>
+      </w:pPr>
+      <w:r>
         <w:rPr>
           <w:b/>
           <w:smallCaps/>
           <w:sz w:val="28"/>
           <w:szCs w:val="28"/>
         </w:rPr>
-      </w:pPr>
+        <w:t xml:space="preserve">19-21, </w:t>
+      </w:r>
       <w:r>
         <w:rPr>
           <w:b/>
@@ -249,7 +247,36 @@
           <w:sz w:val="28"/>
           <w:szCs w:val="28"/>
         </w:rPr>
-        <w:t>Cluj Napoca City, 400158</w:t>
+        <w:t xml:space="preserve">Constanta </w:t>
+      </w:r>
+      <w:r>
+        <w:rPr>
+          <w:b/>
+          <w:smallCaps/>
+          <w:sz w:val="28"/>
+          <w:szCs w:val="28"/>
+        </w:rPr>
+        <w:t>Street,</w:t>
+      </w:r>
+    </w:p>
+    <w:p>
+      <w:pPr>
+        <w:jc w:val="center"/>
+        <w:rPr>
+          <w:b/>
+          <w:smallCaps/>
+          <w:sz w:val="28"/>
+          <w:szCs w:val="28"/>
+        </w:rPr>
+      </w:pPr>
+      <w:r>
+        <w:rPr>
+          <w:b/>
+          <w:smallCaps/>
+          <w:sz w:val="28"/>
+          <w:szCs w:val="28"/>
+        </w:rPr>
+        <w:t>400158 Cluj Napoca</w:t>
       </w:r>
     </w:p>
     <w:p>
@@ -4244,7 +4271,7 @@
                         <a:blip r:embed="rId1">
                           <a:extLst>
                             <a:ext uri="{28A0092B-C50C-407E-A947-70E740481C1C}">
-                              <a14:useLocalDpi xmlns:a14="http://schemas.microsoft.com/office/drawing/2010/main" xmlns:wps="http://schemas.microsoft.com/office/word/2010/wordprocessingShape" xmlns:wpi="http://schemas.microsoft.com/office/word/2010/wordprocessingInk" xmlns:wpg="http://schemas.microsoft.com/office/word/2010/wordprocessingGroup" xmlns:w16se="http://schemas.microsoft.com/office/word/2015/wordml/symex" xmlns:w15="http://schemas.microsoft.com/office/word/2012/wordml" xmlns:w14="http://schemas.microsoft.com/office/word/2010/wordml" xmlns:w="http://schemas.openxmlformats.org/wordprocessingml/2006/main" xmlns:w10="urn:schemas-microsoft-com:office:word" xmlns:wp14="http://schemas.microsoft.com/office/word/2010/wordprocessingDrawing" xmlns:v="urn:schemas-microsoft-com:vml" xmlns:o="urn:schemas-microsoft-com:office:office" xmlns:mc="http://schemas.openxmlformats.org/markup-compatibility/2006" xmlns:cx1="http://schemas.microsoft.com/office/drawing/2015/9/8/chartex" xmlns:cx="http://schemas.microsoft.com/office/drawing/2014/chartex" xmlns:wpc="http://schemas.microsoft.com/office/word/2010/wordprocessingCanvas" xmlns="" val="0"/>
+                              <a14:useLocalDpi xmlns="" xmlns:wpc="http://schemas.microsoft.com/office/word/2010/wordprocessingCanvas" xmlns:cx="http://schemas.microsoft.com/office/drawing/2014/chartex" xmlns:cx1="http://schemas.microsoft.com/office/drawing/2015/9/8/chartex" xmlns:mc="http://schemas.openxmlformats.org/markup-compatibility/2006" xmlns:o="urn:schemas-microsoft-com:office:office" xmlns:v="urn:schemas-microsoft-com:vml" xmlns:wp14="http://schemas.microsoft.com/office/word/2010/wordprocessingDrawing" xmlns:w10="urn:schemas-microsoft-com:office:word" xmlns:w="http://schemas.openxmlformats.org/wordprocessingml/2006/main" xmlns:w14="http://schemas.microsoft.com/office/word/2010/wordml" xmlns:w15="http://schemas.microsoft.com/office/word/2012/wordml" xmlns:w16se="http://schemas.microsoft.com/office/word/2015/wordml/symex" xmlns:wpg="http://schemas.microsoft.com/office/word/2010/wordprocessingGroup" xmlns:wpi="http://schemas.microsoft.com/office/word/2010/wordprocessingInk" xmlns:wps="http://schemas.microsoft.com/office/word/2010/wordprocessingShape" xmlns:a14="http://schemas.microsoft.com/office/drawing/2010/main" val="0"/>
                             </a:ext>
                           </a:extLst>
                         </a:blip>
@@ -4349,7 +4376,7 @@
               <w:noProof/>
               <w:sz w:val="16"/>
             </w:rPr>
-            <w:t>2</w:t>
+            <w:t>1</w:t>
           </w:r>
           <w:r>
             <w:rPr>
@@ -8985,7 +9012,7 @@
 </file>
 
 <file path=customXml/itemProps1.xml><?xml version="1.0" encoding="utf-8"?>
-<ds:datastoreItem xmlns:ds="http://schemas.openxmlformats.org/officeDocument/2006/customXml" ds:itemID="{40BE9B80-B0C0-4D3C-87DD-015D4FAC8AE8}">
+<ds:datastoreItem xmlns:ds="http://schemas.openxmlformats.org/officeDocument/2006/customXml" ds:itemID="{788BC176-9BBA-4626-96E8-5637CFD12155}">
   <ds:schemaRefs>
     <ds:schemaRef ds:uri="http://schemas.openxmlformats.org/officeDocument/2006/bibliography"/>
   </ds:schemaRefs>

</xml_diff>